<commit_message>
Sua file thiet ke giao dien
</commit_message>
<xml_diff>
--- a/My Task/Vẽ thiết kế giao diện .docx
+++ b/My Task/Vẽ thiết kế giao diện .docx
@@ -93,7 +93,7 @@
           <wp:inline distB="114300" distT="114300" distL="114300" distR="114300">
             <wp:extent cx="5772150" cy="6581775"/>
             <wp:effectExtent b="0" l="0" r="0" t="0"/>
-            <wp:docPr id="15" name="image9.png"/>
+            <wp:docPr id="13" name="image9.png"/>
             <a:graphic>
               <a:graphicData uri="http://schemas.openxmlformats.org/drawingml/2006/picture">
                 <pic:pic>
@@ -1688,12 +1688,12 @@
           <wp:inline distB="114300" distT="114300" distL="114300" distR="114300">
             <wp:extent cx="5476875" cy="6581775"/>
             <wp:effectExtent b="0" l="0" r="0" t="0"/>
-            <wp:docPr id="12" name="image10.png"/>
+            <wp:docPr id="10" name="image1.png"/>
             <a:graphic>
               <a:graphicData uri="http://schemas.openxmlformats.org/drawingml/2006/picture">
                 <pic:pic>
                   <pic:nvPicPr>
-                    <pic:cNvPr id="0" name="image10.png"/>
+                    <pic:cNvPr id="0" name="image1.png"/>
                     <pic:cNvPicPr preferRelativeResize="0"/>
                   </pic:nvPicPr>
                   <pic:blipFill>
@@ -3140,12 +3140,12 @@
           <wp:inline distB="114300" distT="114300" distL="114300" distR="114300">
             <wp:extent cx="5010150" cy="2124075"/>
             <wp:effectExtent b="0" l="0" r="0" t="0"/>
-            <wp:docPr id="1" name="image3.png"/>
+            <wp:docPr id="1" name="image10.png"/>
             <a:graphic>
               <a:graphicData uri="http://schemas.openxmlformats.org/drawingml/2006/picture">
                 <pic:pic>
                   <pic:nvPicPr>
-                    <pic:cNvPr id="0" name="image3.png"/>
+                    <pic:cNvPr id="0" name="image10.png"/>
                     <pic:cNvPicPr preferRelativeResize="0"/>
                   </pic:nvPicPr>
                   <pic:blipFill>
@@ -3878,14 +3878,14 @@
         </w:rPr>
         <w:drawing>
           <wp:inline distB="114300" distT="114300" distL="114300" distR="114300">
-            <wp:extent cx="5835600" cy="4572000"/>
+            <wp:extent cx="5835600" cy="4000500"/>
             <wp:effectExtent b="0" l="0" r="0" t="0"/>
-            <wp:docPr id="10" name="image2.png"/>
+            <wp:docPr id="6" name="image15.png"/>
             <a:graphic>
               <a:graphicData uri="http://schemas.openxmlformats.org/drawingml/2006/picture">
                 <pic:pic>
                   <pic:nvPicPr>
-                    <pic:cNvPr id="0" name="image2.png"/>
+                    <pic:cNvPr id="0" name="image15.png"/>
                     <pic:cNvPicPr preferRelativeResize="0"/>
                   </pic:nvPicPr>
                   <pic:blipFill>
@@ -3898,7 +3898,7 @@
                   <pic:spPr>
                     <a:xfrm>
                       <a:off x="0" y="0"/>
-                      <a:ext cx="5835600" cy="4572000"/>
+                      <a:ext cx="5835600" cy="4000500"/>
                     </a:xfrm>
                     <a:prstGeom prst="rect"/>
                     <a:ln/>
@@ -4346,41 +4346,41 @@
                 <w:szCs w:val="28"/>
                 <w:rtl w:val="0"/>
               </w:rPr>
-              <w:t xml:space="preserve">Click vào tab nhà cung cấp</w:t>
-            </w:r>
-          </w:p>
-        </w:tc>
-        <w:tc>
-          <w:tcPr>
-            <w:tcBorders>
-              <w:top w:color="000000" w:space="0" w:sz="0" w:val="nil"/>
-              <w:left w:color="000000" w:space="0" w:sz="0" w:val="nil"/>
-              <w:bottom w:color="000000" w:space="0" w:sz="8" w:val="single"/>
-              <w:right w:color="000000" w:space="0" w:sz="8" w:val="single"/>
-            </w:tcBorders>
-            <w:tcMar>
-              <w:top w:w="100.0" w:type="dxa"/>
-              <w:left w:w="100.0" w:type="dxa"/>
-              <w:bottom w:w="100.0" w:type="dxa"/>
-              <w:right w:w="100.0" w:type="dxa"/>
-            </w:tcMar>
-            <w:vAlign w:val="top"/>
-          </w:tcPr>
-          <w:p>
-            <w:pPr>
-              <w:spacing w:before="240" w:lineRule="auto"/>
-              <w:rPr>
-                <w:sz w:val="28"/>
-                <w:szCs w:val="28"/>
-              </w:rPr>
-            </w:pPr>
-            <w:r>
-              <w:rPr>
-                <w:sz w:val="28"/>
-                <w:szCs w:val="28"/>
-                <w:rtl w:val="0"/>
-              </w:rPr>
-              <w:t xml:space="preserve">Hiển thị giao diện nhà cung cấp</w:t>
+              <w:t xml:space="preserve">Click vào một dòng trong bảng nhà cung cấp</w:t>
+            </w:r>
+          </w:p>
+        </w:tc>
+        <w:tc>
+          <w:tcPr>
+            <w:tcBorders>
+              <w:top w:color="000000" w:space="0" w:sz="0" w:val="nil"/>
+              <w:left w:color="000000" w:space="0" w:sz="0" w:val="nil"/>
+              <w:bottom w:color="000000" w:space="0" w:sz="8" w:val="single"/>
+              <w:right w:color="000000" w:space="0" w:sz="8" w:val="single"/>
+            </w:tcBorders>
+            <w:tcMar>
+              <w:top w:w="100.0" w:type="dxa"/>
+              <w:left w:w="100.0" w:type="dxa"/>
+              <w:bottom w:w="100.0" w:type="dxa"/>
+              <w:right w:w="100.0" w:type="dxa"/>
+            </w:tcMar>
+            <w:vAlign w:val="top"/>
+          </w:tcPr>
+          <w:p>
+            <w:pPr>
+              <w:spacing w:before="240" w:lineRule="auto"/>
+              <w:rPr>
+                <w:sz w:val="28"/>
+                <w:szCs w:val="28"/>
+              </w:rPr>
+            </w:pPr>
+            <w:r>
+              <w:rPr>
+                <w:sz w:val="28"/>
+                <w:szCs w:val="28"/>
+                <w:rtl w:val="0"/>
+              </w:rPr>
+              <w:t xml:space="preserve">Xác định vị trí của phân loại đang được chọn trong bảng</w:t>
             </w:r>
           </w:p>
         </w:tc>
@@ -4481,41 +4481,58 @@
                 <w:szCs w:val="28"/>
                 <w:rtl w:val="0"/>
               </w:rPr>
-              <w:t xml:space="preserve">Click vào tab phân loại</w:t>
-            </w:r>
-          </w:p>
-        </w:tc>
-        <w:tc>
-          <w:tcPr>
-            <w:tcBorders>
-              <w:top w:color="000000" w:space="0" w:sz="0" w:val="nil"/>
-              <w:left w:color="000000" w:space="0" w:sz="0" w:val="nil"/>
-              <w:bottom w:color="000000" w:space="0" w:sz="8" w:val="single"/>
-              <w:right w:color="000000" w:space="0" w:sz="8" w:val="single"/>
-            </w:tcBorders>
-            <w:tcMar>
-              <w:top w:w="100.0" w:type="dxa"/>
-              <w:left w:w="100.0" w:type="dxa"/>
-              <w:bottom w:w="100.0" w:type="dxa"/>
-              <w:right w:w="100.0" w:type="dxa"/>
-            </w:tcMar>
-            <w:vAlign w:val="top"/>
-          </w:tcPr>
-          <w:p>
-            <w:pPr>
-              <w:spacing w:before="240" w:lineRule="auto"/>
-              <w:rPr>
-                <w:sz w:val="28"/>
-                <w:szCs w:val="28"/>
-              </w:rPr>
-            </w:pPr>
-            <w:r>
-              <w:rPr>
-                <w:sz w:val="28"/>
-                <w:szCs w:val="28"/>
-                <w:rtl w:val="0"/>
-              </w:rPr>
-              <w:t xml:space="preserve">Hiển thị giao diện phân loại</w:t>
+              <w:t xml:space="preserve">Click vào nút thêm</w:t>
+            </w:r>
+          </w:p>
+        </w:tc>
+        <w:tc>
+          <w:tcPr>
+            <w:tcBorders>
+              <w:top w:color="000000" w:space="0" w:sz="0" w:val="nil"/>
+              <w:left w:color="000000" w:space="0" w:sz="0" w:val="nil"/>
+              <w:bottom w:color="000000" w:space="0" w:sz="8" w:val="single"/>
+              <w:right w:color="000000" w:space="0" w:sz="8" w:val="single"/>
+            </w:tcBorders>
+            <w:tcMar>
+              <w:top w:w="100.0" w:type="dxa"/>
+              <w:left w:w="100.0" w:type="dxa"/>
+              <w:bottom w:w="100.0" w:type="dxa"/>
+              <w:right w:w="100.0" w:type="dxa"/>
+            </w:tcMar>
+            <w:vAlign w:val="top"/>
+          </w:tcPr>
+          <w:p>
+            <w:pPr>
+              <w:spacing w:before="240" w:lineRule="auto"/>
+              <w:rPr>
+                <w:sz w:val="28"/>
+                <w:szCs w:val="28"/>
+              </w:rPr>
+            </w:pPr>
+            <w:r>
+              <w:rPr>
+                <w:sz w:val="28"/>
+                <w:szCs w:val="28"/>
+                <w:rtl w:val="0"/>
+              </w:rPr>
+              <w:t xml:space="preserve">Kiểm tra thông tin nhà cung cấp có hợp lệ</w:t>
+            </w:r>
+          </w:p>
+          <w:p>
+            <w:pPr>
+              <w:spacing w:before="240" w:lineRule="auto"/>
+              <w:rPr>
+                <w:sz w:val="28"/>
+                <w:szCs w:val="28"/>
+              </w:rPr>
+            </w:pPr>
+            <w:r>
+              <w:rPr>
+                <w:sz w:val="28"/>
+                <w:szCs w:val="28"/>
+                <w:rtl w:val="0"/>
+              </w:rPr>
+              <w:t xml:space="preserve">Nếu hợp lệ thì lưu vào cơ sở dữ liệu và xuất thông báo thêm thành công .Nếu không hợp lệ thì xuất thông báo lỗi</w:t>
             </w:r>
           </w:p>
         </w:tc>
@@ -4616,142 +4633,7 @@
                 <w:szCs w:val="28"/>
                 <w:rtl w:val="0"/>
               </w:rPr>
-              <w:t xml:space="preserve">Click vào tab hình ảnh</w:t>
-            </w:r>
-          </w:p>
-        </w:tc>
-        <w:tc>
-          <w:tcPr>
-            <w:tcBorders>
-              <w:top w:color="000000" w:space="0" w:sz="0" w:val="nil"/>
-              <w:left w:color="000000" w:space="0" w:sz="0" w:val="nil"/>
-              <w:bottom w:color="000000" w:space="0" w:sz="8" w:val="single"/>
-              <w:right w:color="000000" w:space="0" w:sz="8" w:val="single"/>
-            </w:tcBorders>
-            <w:tcMar>
-              <w:top w:w="100.0" w:type="dxa"/>
-              <w:left w:w="100.0" w:type="dxa"/>
-              <w:bottom w:w="100.0" w:type="dxa"/>
-              <w:right w:w="100.0" w:type="dxa"/>
-            </w:tcMar>
-            <w:vAlign w:val="top"/>
-          </w:tcPr>
-          <w:p>
-            <w:pPr>
-              <w:spacing w:before="240" w:lineRule="auto"/>
-              <w:rPr>
-                <w:sz w:val="28"/>
-                <w:szCs w:val="28"/>
-              </w:rPr>
-            </w:pPr>
-            <w:r>
-              <w:rPr>
-                <w:sz w:val="28"/>
-                <w:szCs w:val="28"/>
-                <w:rtl w:val="0"/>
-              </w:rPr>
-              <w:t xml:space="preserve">Hiển thị  giao diện hình ảnh</w:t>
-            </w:r>
-          </w:p>
-        </w:tc>
-        <w:tc>
-          <w:tcPr>
-            <w:tcBorders>
-              <w:top w:color="000000" w:space="0" w:sz="0" w:val="nil"/>
-              <w:left w:color="000000" w:space="0" w:sz="0" w:val="nil"/>
-              <w:bottom w:color="000000" w:space="0" w:sz="8" w:val="single"/>
-              <w:right w:color="000000" w:space="0" w:sz="8" w:val="single"/>
-            </w:tcBorders>
-            <w:tcMar>
-              <w:top w:w="100.0" w:type="dxa"/>
-              <w:left w:w="100.0" w:type="dxa"/>
-              <w:bottom w:w="100.0" w:type="dxa"/>
-              <w:right w:w="100.0" w:type="dxa"/>
-            </w:tcMar>
-            <w:vAlign w:val="top"/>
-          </w:tcPr>
-          <w:p>
-            <w:pPr>
-              <w:spacing w:before="240" w:lineRule="auto"/>
-              <w:rPr>
-                <w:sz w:val="28"/>
-                <w:szCs w:val="28"/>
-              </w:rPr>
-            </w:pPr>
-            <w:r>
-              <w:rPr>
-                <w:rtl w:val="0"/>
-              </w:rPr>
-            </w:r>
-          </w:p>
-        </w:tc>
-      </w:tr>
-      <w:tr>
-        <w:tc>
-          <w:tcPr>
-            <w:tcBorders>
-              <w:top w:color="000000" w:space="0" w:sz="0" w:val="nil"/>
-              <w:left w:color="000000" w:space="0" w:sz="8" w:val="single"/>
-              <w:bottom w:color="000000" w:space="0" w:sz="8" w:val="single"/>
-              <w:right w:color="000000" w:space="0" w:sz="8" w:val="single"/>
-            </w:tcBorders>
-            <w:tcMar>
-              <w:top w:w="100.0" w:type="dxa"/>
-              <w:left w:w="100.0" w:type="dxa"/>
-              <w:bottom w:w="100.0" w:type="dxa"/>
-              <w:right w:w="100.0" w:type="dxa"/>
-            </w:tcMar>
-            <w:vAlign w:val="top"/>
-          </w:tcPr>
-          <w:p>
-            <w:pPr>
-              <w:spacing w:before="240" w:lineRule="auto"/>
-              <w:rPr>
-                <w:sz w:val="28"/>
-                <w:szCs w:val="28"/>
-              </w:rPr>
-            </w:pPr>
-            <w:r>
-              <w:rPr>
-                <w:sz w:val="28"/>
-                <w:szCs w:val="28"/>
-                <w:rtl w:val="0"/>
-              </w:rPr>
-              <w:t xml:space="preserve">4</w:t>
-            </w:r>
-          </w:p>
-        </w:tc>
-        <w:tc>
-          <w:tcPr>
-            <w:tcBorders>
-              <w:top w:color="000000" w:space="0" w:sz="0" w:val="nil"/>
-              <w:left w:color="000000" w:space="0" w:sz="0" w:val="nil"/>
-              <w:bottom w:color="000000" w:space="0" w:sz="8" w:val="single"/>
-              <w:right w:color="000000" w:space="0" w:sz="8" w:val="single"/>
-            </w:tcBorders>
-            <w:tcMar>
-              <w:top w:w="100.0" w:type="dxa"/>
-              <w:left w:w="100.0" w:type="dxa"/>
-              <w:bottom w:w="100.0" w:type="dxa"/>
-              <w:right w:w="100.0" w:type="dxa"/>
-            </w:tcMar>
-            <w:vAlign w:val="top"/>
-          </w:tcPr>
-          <w:p>
-            <w:pPr>
-              <w:spacing w:before="240" w:lineRule="auto"/>
-              <w:rPr>
-                <w:sz w:val="28"/>
-                <w:szCs w:val="28"/>
-              </w:rPr>
-            </w:pPr>
-            <w:r>
-              <w:rPr>
-                <w:sz w:val="28"/>
-                <w:szCs w:val="28"/>
-                <w:rtl w:val="0"/>
-              </w:rPr>
-              <w:t xml:space="preserve">Click vào nút thêm</w:t>
+              <w:t xml:space="preserve">Click vào nút sửa</w:t>
             </w:r>
           </w:p>
         </w:tc>
@@ -4802,302 +4684,6 @@
                 <w:szCs w:val="28"/>
                 <w:rtl w:val="0"/>
               </w:rPr>
-              <w:t xml:space="preserve">Nếu hợp lệ thì lưu vào cơ sở dữ liệu và xuất thông báo thêm thành công .Nếu không hợp lệ thì xuất thông báo lỗi</w:t>
-            </w:r>
-          </w:p>
-        </w:tc>
-        <w:tc>
-          <w:tcPr>
-            <w:tcBorders>
-              <w:top w:color="000000" w:space="0" w:sz="0" w:val="nil"/>
-              <w:left w:color="000000" w:space="0" w:sz="0" w:val="nil"/>
-              <w:bottom w:color="000000" w:space="0" w:sz="8" w:val="single"/>
-              <w:right w:color="000000" w:space="0" w:sz="8" w:val="single"/>
-            </w:tcBorders>
-            <w:tcMar>
-              <w:top w:w="100.0" w:type="dxa"/>
-              <w:left w:w="100.0" w:type="dxa"/>
-              <w:bottom w:w="100.0" w:type="dxa"/>
-              <w:right w:w="100.0" w:type="dxa"/>
-            </w:tcMar>
-            <w:vAlign w:val="top"/>
-          </w:tcPr>
-          <w:p>
-            <w:pPr>
-              <w:spacing w:before="240" w:lineRule="auto"/>
-              <w:rPr>
-                <w:sz w:val="28"/>
-                <w:szCs w:val="28"/>
-              </w:rPr>
-            </w:pPr>
-            <w:r>
-              <w:rPr>
-                <w:sz w:val="28"/>
-                <w:szCs w:val="28"/>
-                <w:rtl w:val="0"/>
-              </w:rPr>
-              <w:t xml:space="preserve">Các input phải được nhập đầy đủ và hợp lệ</w:t>
-            </w:r>
-          </w:p>
-        </w:tc>
-      </w:tr>
-      <w:tr>
-        <w:trPr>
-          <w:trHeight w:val="1130.9179687499998" w:hRule="atLeast"/>
-        </w:trPr>
-        <w:tc>
-          <w:tcPr>
-            <w:tcBorders>
-              <w:top w:color="000000" w:space="0" w:sz="0" w:val="nil"/>
-              <w:left w:color="000000" w:space="0" w:sz="8" w:val="single"/>
-              <w:bottom w:color="000000" w:space="0" w:sz="8" w:val="single"/>
-              <w:right w:color="000000" w:space="0" w:sz="8" w:val="single"/>
-            </w:tcBorders>
-            <w:tcMar>
-              <w:top w:w="100.0" w:type="dxa"/>
-              <w:left w:w="100.0" w:type="dxa"/>
-              <w:bottom w:w="100.0" w:type="dxa"/>
-              <w:right w:w="100.0" w:type="dxa"/>
-            </w:tcMar>
-            <w:vAlign w:val="top"/>
-          </w:tcPr>
-          <w:p>
-            <w:pPr>
-              <w:spacing w:before="240" w:lineRule="auto"/>
-              <w:rPr>
-                <w:sz w:val="28"/>
-                <w:szCs w:val="28"/>
-              </w:rPr>
-            </w:pPr>
-            <w:r>
-              <w:rPr>
-                <w:sz w:val="28"/>
-                <w:szCs w:val="28"/>
-                <w:rtl w:val="0"/>
-              </w:rPr>
-              <w:t xml:space="preserve">5</w:t>
-            </w:r>
-          </w:p>
-        </w:tc>
-        <w:tc>
-          <w:tcPr>
-            <w:tcBorders>
-              <w:top w:color="000000" w:space="0" w:sz="0" w:val="nil"/>
-              <w:left w:color="000000" w:space="0" w:sz="0" w:val="nil"/>
-              <w:bottom w:color="000000" w:space="0" w:sz="8" w:val="single"/>
-              <w:right w:color="000000" w:space="0" w:sz="8" w:val="single"/>
-            </w:tcBorders>
-            <w:tcMar>
-              <w:top w:w="100.0" w:type="dxa"/>
-              <w:left w:w="100.0" w:type="dxa"/>
-              <w:bottom w:w="100.0" w:type="dxa"/>
-              <w:right w:w="100.0" w:type="dxa"/>
-            </w:tcMar>
-            <w:vAlign w:val="top"/>
-          </w:tcPr>
-          <w:p>
-            <w:pPr>
-              <w:spacing w:before="240" w:lineRule="auto"/>
-              <w:rPr>
-                <w:sz w:val="28"/>
-                <w:szCs w:val="28"/>
-              </w:rPr>
-            </w:pPr>
-            <w:r>
-              <w:rPr>
-                <w:sz w:val="28"/>
-                <w:szCs w:val="28"/>
-                <w:rtl w:val="0"/>
-              </w:rPr>
-              <w:t xml:space="preserve">Click vào một dòng trong bảng nhà cung cấp</w:t>
-            </w:r>
-          </w:p>
-        </w:tc>
-        <w:tc>
-          <w:tcPr>
-            <w:tcBorders>
-              <w:top w:color="000000" w:space="0" w:sz="0" w:val="nil"/>
-              <w:left w:color="000000" w:space="0" w:sz="0" w:val="nil"/>
-              <w:bottom w:color="000000" w:space="0" w:sz="8" w:val="single"/>
-              <w:right w:color="000000" w:space="0" w:sz="8" w:val="single"/>
-            </w:tcBorders>
-            <w:tcMar>
-              <w:top w:w="100.0" w:type="dxa"/>
-              <w:left w:w="100.0" w:type="dxa"/>
-              <w:bottom w:w="100.0" w:type="dxa"/>
-              <w:right w:w="100.0" w:type="dxa"/>
-            </w:tcMar>
-            <w:vAlign w:val="top"/>
-          </w:tcPr>
-          <w:p>
-            <w:pPr>
-              <w:spacing w:before="240" w:lineRule="auto"/>
-              <w:rPr>
-                <w:sz w:val="28"/>
-                <w:szCs w:val="28"/>
-              </w:rPr>
-            </w:pPr>
-            <w:r>
-              <w:rPr>
-                <w:sz w:val="28"/>
-                <w:szCs w:val="28"/>
-                <w:rtl w:val="0"/>
-              </w:rPr>
-              <w:t xml:space="preserve">Xác định vị trí của phân loại đang được chọn trong bảng</w:t>
-            </w:r>
-          </w:p>
-        </w:tc>
-        <w:tc>
-          <w:tcPr>
-            <w:tcBorders>
-              <w:top w:color="000000" w:space="0" w:sz="0" w:val="nil"/>
-              <w:left w:color="000000" w:space="0" w:sz="0" w:val="nil"/>
-              <w:bottom w:color="000000" w:space="0" w:sz="8" w:val="single"/>
-              <w:right w:color="000000" w:space="0" w:sz="8" w:val="single"/>
-            </w:tcBorders>
-            <w:tcMar>
-              <w:top w:w="100.0" w:type="dxa"/>
-              <w:left w:w="100.0" w:type="dxa"/>
-              <w:bottom w:w="100.0" w:type="dxa"/>
-              <w:right w:w="100.0" w:type="dxa"/>
-            </w:tcMar>
-            <w:vAlign w:val="top"/>
-          </w:tcPr>
-          <w:p>
-            <w:pPr>
-              <w:spacing w:before="240" w:lineRule="auto"/>
-              <w:rPr>
-                <w:sz w:val="28"/>
-                <w:szCs w:val="28"/>
-              </w:rPr>
-            </w:pPr>
-            <w:r>
-              <w:rPr>
-                <w:rtl w:val="0"/>
-              </w:rPr>
-            </w:r>
-          </w:p>
-        </w:tc>
-      </w:tr>
-      <w:tr>
-        <w:trPr>
-          <w:trHeight w:val="1130.9179687499998" w:hRule="atLeast"/>
-        </w:trPr>
-        <w:tc>
-          <w:tcPr>
-            <w:tcBorders>
-              <w:top w:color="000000" w:space="0" w:sz="0" w:val="nil"/>
-              <w:left w:color="000000" w:space="0" w:sz="8" w:val="single"/>
-              <w:bottom w:color="000000" w:space="0" w:sz="8" w:val="single"/>
-              <w:right w:color="000000" w:space="0" w:sz="8" w:val="single"/>
-            </w:tcBorders>
-            <w:tcMar>
-              <w:top w:w="100.0" w:type="dxa"/>
-              <w:left w:w="100.0" w:type="dxa"/>
-              <w:bottom w:w="100.0" w:type="dxa"/>
-              <w:right w:w="100.0" w:type="dxa"/>
-            </w:tcMar>
-            <w:vAlign w:val="top"/>
-          </w:tcPr>
-          <w:p>
-            <w:pPr>
-              <w:spacing w:before="240" w:lineRule="auto"/>
-              <w:rPr>
-                <w:sz w:val="28"/>
-                <w:szCs w:val="28"/>
-              </w:rPr>
-            </w:pPr>
-            <w:r>
-              <w:rPr>
-                <w:sz w:val="28"/>
-                <w:szCs w:val="28"/>
-                <w:rtl w:val="0"/>
-              </w:rPr>
-              <w:t xml:space="preserve">6</w:t>
-            </w:r>
-          </w:p>
-        </w:tc>
-        <w:tc>
-          <w:tcPr>
-            <w:tcBorders>
-              <w:top w:color="000000" w:space="0" w:sz="0" w:val="nil"/>
-              <w:left w:color="000000" w:space="0" w:sz="0" w:val="nil"/>
-              <w:bottom w:color="000000" w:space="0" w:sz="8" w:val="single"/>
-              <w:right w:color="000000" w:space="0" w:sz="8" w:val="single"/>
-            </w:tcBorders>
-            <w:tcMar>
-              <w:top w:w="100.0" w:type="dxa"/>
-              <w:left w:w="100.0" w:type="dxa"/>
-              <w:bottom w:w="100.0" w:type="dxa"/>
-              <w:right w:w="100.0" w:type="dxa"/>
-            </w:tcMar>
-            <w:vAlign w:val="top"/>
-          </w:tcPr>
-          <w:p>
-            <w:pPr>
-              <w:spacing w:before="240" w:lineRule="auto"/>
-              <w:rPr>
-                <w:sz w:val="28"/>
-                <w:szCs w:val="28"/>
-              </w:rPr>
-            </w:pPr>
-            <w:r>
-              <w:rPr>
-                <w:sz w:val="28"/>
-                <w:szCs w:val="28"/>
-                <w:rtl w:val="0"/>
-              </w:rPr>
-              <w:t xml:space="preserve">Click vào nút sửa</w:t>
-            </w:r>
-          </w:p>
-        </w:tc>
-        <w:tc>
-          <w:tcPr>
-            <w:tcBorders>
-              <w:top w:color="000000" w:space="0" w:sz="0" w:val="nil"/>
-              <w:left w:color="000000" w:space="0" w:sz="0" w:val="nil"/>
-              <w:bottom w:color="000000" w:space="0" w:sz="8" w:val="single"/>
-              <w:right w:color="000000" w:space="0" w:sz="8" w:val="single"/>
-            </w:tcBorders>
-            <w:tcMar>
-              <w:top w:w="100.0" w:type="dxa"/>
-              <w:left w:w="100.0" w:type="dxa"/>
-              <w:bottom w:w="100.0" w:type="dxa"/>
-              <w:right w:w="100.0" w:type="dxa"/>
-            </w:tcMar>
-            <w:vAlign w:val="top"/>
-          </w:tcPr>
-          <w:p>
-            <w:pPr>
-              <w:spacing w:before="240" w:lineRule="auto"/>
-              <w:rPr>
-                <w:sz w:val="28"/>
-                <w:szCs w:val="28"/>
-              </w:rPr>
-            </w:pPr>
-            <w:r>
-              <w:rPr>
-                <w:sz w:val="28"/>
-                <w:szCs w:val="28"/>
-                <w:rtl w:val="0"/>
-              </w:rPr>
-              <w:t xml:space="preserve">Kiểm tra thông tin nhà cung cấp có hợp lệ</w:t>
-            </w:r>
-          </w:p>
-          <w:p>
-            <w:pPr>
-              <w:spacing w:before="240" w:lineRule="auto"/>
-              <w:rPr>
-                <w:sz w:val="28"/>
-                <w:szCs w:val="28"/>
-              </w:rPr>
-            </w:pPr>
-            <w:r>
-              <w:rPr>
-                <w:sz w:val="28"/>
-                <w:szCs w:val="28"/>
-                <w:rtl w:val="0"/>
-              </w:rPr>
               <w:t xml:space="preserve">Nếu hợp lệ thì cập nhật lại vào cơ sở dữ liệu và xuất thông báo sửa thành công .Nếu không hợp lệ thì xuất thông báo lỗi</w:t>
             </w:r>
           </w:p>
@@ -5128,11 +4714,8 @@
             </w:pPr>
             <w:r>
               <w:rPr>
-                <w:sz w:val="28"/>
-                <w:szCs w:val="28"/>
-                <w:rtl w:val="0"/>
-              </w:rPr>
-              <w:t xml:space="preserve">Các input phải được nhập đầy đủ và hợp lệ</w:t>
+                <w:rtl w:val="0"/>
+              </w:rPr>
             </w:r>
           </w:p>
         </w:tc>
@@ -5206,14 +4789,14 @@
         </w:rPr>
         <w:drawing>
           <wp:inline distB="114300" distT="114300" distL="114300" distR="114300">
-            <wp:extent cx="5835600" cy="4406900"/>
+            <wp:extent cx="5835600" cy="4470400"/>
             <wp:effectExtent b="0" l="0" r="0" t="0"/>
-            <wp:docPr id="11" name="image18.png"/>
+            <wp:docPr id="15" name="image11.png"/>
             <a:graphic>
               <a:graphicData uri="http://schemas.openxmlformats.org/drawingml/2006/picture">
                 <pic:pic>
                   <pic:nvPicPr>
-                    <pic:cNvPr id="0" name="image18.png"/>
+                    <pic:cNvPr id="0" name="image11.png"/>
                     <pic:cNvPicPr preferRelativeResize="0"/>
                   </pic:nvPicPr>
                   <pic:blipFill>
@@ -5226,7 +4809,7 @@
                   <pic:spPr>
                     <a:xfrm>
                       <a:off x="0" y="0"/>
-                      <a:ext cx="5835600" cy="4406900"/>
+                      <a:ext cx="5835600" cy="4470400"/>
                     </a:xfrm>
                     <a:prstGeom prst="rect"/>
                     <a:ln/>
@@ -5665,41 +5248,41 @@
                 <w:szCs w:val="28"/>
                 <w:rtl w:val="0"/>
               </w:rPr>
-              <w:t xml:space="preserve">Click vào tab nhà cung cấp</w:t>
-            </w:r>
-          </w:p>
-        </w:tc>
-        <w:tc>
-          <w:tcPr>
-            <w:tcBorders>
-              <w:top w:color="000000" w:space="0" w:sz="0" w:val="nil"/>
-              <w:left w:color="000000" w:space="0" w:sz="0" w:val="nil"/>
-              <w:bottom w:color="000000" w:space="0" w:sz="8" w:val="single"/>
-              <w:right w:color="000000" w:space="0" w:sz="8" w:val="single"/>
-            </w:tcBorders>
-            <w:tcMar>
-              <w:top w:w="100.0" w:type="dxa"/>
-              <w:left w:w="100.0" w:type="dxa"/>
-              <w:bottom w:w="100.0" w:type="dxa"/>
-              <w:right w:w="100.0" w:type="dxa"/>
-            </w:tcMar>
-            <w:vAlign w:val="top"/>
-          </w:tcPr>
-          <w:p>
-            <w:pPr>
-              <w:spacing w:before="240" w:lineRule="auto"/>
-              <w:rPr>
-                <w:sz w:val="28"/>
-                <w:szCs w:val="28"/>
-              </w:rPr>
-            </w:pPr>
-            <w:r>
-              <w:rPr>
-                <w:sz w:val="28"/>
-                <w:szCs w:val="28"/>
-                <w:rtl w:val="0"/>
-              </w:rPr>
-              <w:t xml:space="preserve">Hiển thị giao diện nhà cung cấp</w:t>
+              <w:t xml:space="preserve">Click vào tab phân loại</w:t>
+            </w:r>
+          </w:p>
+        </w:tc>
+        <w:tc>
+          <w:tcPr>
+            <w:tcBorders>
+              <w:top w:color="000000" w:space="0" w:sz="0" w:val="nil"/>
+              <w:left w:color="000000" w:space="0" w:sz="0" w:val="nil"/>
+              <w:bottom w:color="000000" w:space="0" w:sz="8" w:val="single"/>
+              <w:right w:color="000000" w:space="0" w:sz="8" w:val="single"/>
+            </w:tcBorders>
+            <w:tcMar>
+              <w:top w:w="100.0" w:type="dxa"/>
+              <w:left w:w="100.0" w:type="dxa"/>
+              <w:bottom w:w="100.0" w:type="dxa"/>
+              <w:right w:w="100.0" w:type="dxa"/>
+            </w:tcMar>
+            <w:vAlign w:val="top"/>
+          </w:tcPr>
+          <w:p>
+            <w:pPr>
+              <w:spacing w:before="240" w:lineRule="auto"/>
+              <w:rPr>
+                <w:sz w:val="28"/>
+                <w:szCs w:val="28"/>
+              </w:rPr>
+            </w:pPr>
+            <w:r>
+              <w:rPr>
+                <w:sz w:val="28"/>
+                <w:szCs w:val="28"/>
+                <w:rtl w:val="0"/>
+              </w:rPr>
+              <w:t xml:space="preserve">Hiển thị giao diện phân loại</w:t>
             </w:r>
           </w:p>
         </w:tc>
@@ -5800,41 +5383,41 @@
                 <w:szCs w:val="28"/>
                 <w:rtl w:val="0"/>
               </w:rPr>
-              <w:t xml:space="preserve">Click vào tab phân loại</w:t>
-            </w:r>
-          </w:p>
-        </w:tc>
-        <w:tc>
-          <w:tcPr>
-            <w:tcBorders>
-              <w:top w:color="000000" w:space="0" w:sz="0" w:val="nil"/>
-              <w:left w:color="000000" w:space="0" w:sz="0" w:val="nil"/>
-              <w:bottom w:color="000000" w:space="0" w:sz="8" w:val="single"/>
-              <w:right w:color="000000" w:space="0" w:sz="8" w:val="single"/>
-            </w:tcBorders>
-            <w:tcMar>
-              <w:top w:w="100.0" w:type="dxa"/>
-              <w:left w:w="100.0" w:type="dxa"/>
-              <w:bottom w:w="100.0" w:type="dxa"/>
-              <w:right w:w="100.0" w:type="dxa"/>
-            </w:tcMar>
-            <w:vAlign w:val="top"/>
-          </w:tcPr>
-          <w:p>
-            <w:pPr>
-              <w:spacing w:before="240" w:lineRule="auto"/>
-              <w:rPr>
-                <w:sz w:val="28"/>
-                <w:szCs w:val="28"/>
-              </w:rPr>
-            </w:pPr>
-            <w:r>
-              <w:rPr>
-                <w:sz w:val="28"/>
-                <w:szCs w:val="28"/>
-                <w:rtl w:val="0"/>
-              </w:rPr>
-              <w:t xml:space="preserve">Hiển thị giao diện phân loại</w:t>
+              <w:t xml:space="preserve">Click vào tab hình ảnh</w:t>
+            </w:r>
+          </w:p>
+        </w:tc>
+        <w:tc>
+          <w:tcPr>
+            <w:tcBorders>
+              <w:top w:color="000000" w:space="0" w:sz="0" w:val="nil"/>
+              <w:left w:color="000000" w:space="0" w:sz="0" w:val="nil"/>
+              <w:bottom w:color="000000" w:space="0" w:sz="8" w:val="single"/>
+              <w:right w:color="000000" w:space="0" w:sz="8" w:val="single"/>
+            </w:tcBorders>
+            <w:tcMar>
+              <w:top w:w="100.0" w:type="dxa"/>
+              <w:left w:w="100.0" w:type="dxa"/>
+              <w:bottom w:w="100.0" w:type="dxa"/>
+              <w:right w:w="100.0" w:type="dxa"/>
+            </w:tcMar>
+            <w:vAlign w:val="top"/>
+          </w:tcPr>
+          <w:p>
+            <w:pPr>
+              <w:spacing w:before="240" w:lineRule="auto"/>
+              <w:rPr>
+                <w:sz w:val="28"/>
+                <w:szCs w:val="28"/>
+              </w:rPr>
+            </w:pPr>
+            <w:r>
+              <w:rPr>
+                <w:sz w:val="28"/>
+                <w:szCs w:val="28"/>
+                <w:rtl w:val="0"/>
+              </w:rPr>
+              <w:t xml:space="preserve">Hiển thị  giao diện hình ảnh</w:t>
             </w:r>
           </w:p>
         </w:tc>
@@ -5935,72 +5518,92 @@
                 <w:szCs w:val="28"/>
                 <w:rtl w:val="0"/>
               </w:rPr>
-              <w:t xml:space="preserve">Click vào tab hình ảnh</w:t>
-            </w:r>
-          </w:p>
-        </w:tc>
-        <w:tc>
-          <w:tcPr>
-            <w:tcBorders>
-              <w:top w:color="000000" w:space="0" w:sz="0" w:val="nil"/>
-              <w:left w:color="000000" w:space="0" w:sz="0" w:val="nil"/>
-              <w:bottom w:color="000000" w:space="0" w:sz="8" w:val="single"/>
-              <w:right w:color="000000" w:space="0" w:sz="8" w:val="single"/>
-            </w:tcBorders>
-            <w:tcMar>
-              <w:top w:w="100.0" w:type="dxa"/>
-              <w:left w:w="100.0" w:type="dxa"/>
-              <w:bottom w:w="100.0" w:type="dxa"/>
-              <w:right w:w="100.0" w:type="dxa"/>
-            </w:tcMar>
-            <w:vAlign w:val="top"/>
-          </w:tcPr>
-          <w:p>
-            <w:pPr>
-              <w:spacing w:before="240" w:lineRule="auto"/>
-              <w:rPr>
-                <w:sz w:val="28"/>
-                <w:szCs w:val="28"/>
-              </w:rPr>
-            </w:pPr>
-            <w:r>
-              <w:rPr>
-                <w:sz w:val="28"/>
-                <w:szCs w:val="28"/>
-                <w:rtl w:val="0"/>
-              </w:rPr>
-              <w:t xml:space="preserve">Hiển thị  giao diện hình ảnh</w:t>
-            </w:r>
-          </w:p>
-        </w:tc>
-        <w:tc>
-          <w:tcPr>
-            <w:tcBorders>
-              <w:top w:color="000000" w:space="0" w:sz="0" w:val="nil"/>
-              <w:left w:color="000000" w:space="0" w:sz="0" w:val="nil"/>
-              <w:bottom w:color="000000" w:space="0" w:sz="8" w:val="single"/>
-              <w:right w:color="000000" w:space="0" w:sz="8" w:val="single"/>
-            </w:tcBorders>
-            <w:tcMar>
-              <w:top w:w="100.0" w:type="dxa"/>
-              <w:left w:w="100.0" w:type="dxa"/>
-              <w:bottom w:w="100.0" w:type="dxa"/>
-              <w:right w:w="100.0" w:type="dxa"/>
-            </w:tcMar>
-            <w:vAlign w:val="top"/>
-          </w:tcPr>
-          <w:p>
-            <w:pPr>
-              <w:spacing w:before="240" w:lineRule="auto"/>
-              <w:rPr>
-                <w:sz w:val="28"/>
-                <w:szCs w:val="28"/>
-              </w:rPr>
-            </w:pPr>
-            <w:r>
-              <w:rPr>
-                <w:rtl w:val="0"/>
-              </w:rPr>
+              <w:t xml:space="preserve">Click vào nút thêm</w:t>
+            </w:r>
+          </w:p>
+        </w:tc>
+        <w:tc>
+          <w:tcPr>
+            <w:tcBorders>
+              <w:top w:color="000000" w:space="0" w:sz="0" w:val="nil"/>
+              <w:left w:color="000000" w:space="0" w:sz="0" w:val="nil"/>
+              <w:bottom w:color="000000" w:space="0" w:sz="8" w:val="single"/>
+              <w:right w:color="000000" w:space="0" w:sz="8" w:val="single"/>
+            </w:tcBorders>
+            <w:tcMar>
+              <w:top w:w="100.0" w:type="dxa"/>
+              <w:left w:w="100.0" w:type="dxa"/>
+              <w:bottom w:w="100.0" w:type="dxa"/>
+              <w:right w:w="100.0" w:type="dxa"/>
+            </w:tcMar>
+            <w:vAlign w:val="top"/>
+          </w:tcPr>
+          <w:p>
+            <w:pPr>
+              <w:spacing w:before="240" w:lineRule="auto"/>
+              <w:rPr>
+                <w:sz w:val="28"/>
+                <w:szCs w:val="28"/>
+              </w:rPr>
+            </w:pPr>
+            <w:r>
+              <w:rPr>
+                <w:sz w:val="28"/>
+                <w:szCs w:val="28"/>
+                <w:rtl w:val="0"/>
+              </w:rPr>
+              <w:t xml:space="preserve">Kiểm tra thông tin phân loại có hợp lệ</w:t>
+            </w:r>
+          </w:p>
+          <w:p>
+            <w:pPr>
+              <w:spacing w:before="240" w:lineRule="auto"/>
+              <w:rPr>
+                <w:sz w:val="28"/>
+                <w:szCs w:val="28"/>
+              </w:rPr>
+            </w:pPr>
+            <w:r>
+              <w:rPr>
+                <w:sz w:val="28"/>
+                <w:szCs w:val="28"/>
+                <w:rtl w:val="0"/>
+              </w:rPr>
+              <w:t xml:space="preserve">Nếu hợp lệ thì lưu vào cơ sở dữ liệu và xuất thông báo thêm thành công .Nếu không hợp lệ thì xuất thông báo lỗi</w:t>
+            </w:r>
+          </w:p>
+        </w:tc>
+        <w:tc>
+          <w:tcPr>
+            <w:tcBorders>
+              <w:top w:color="000000" w:space="0" w:sz="0" w:val="nil"/>
+              <w:left w:color="000000" w:space="0" w:sz="0" w:val="nil"/>
+              <w:bottom w:color="000000" w:space="0" w:sz="8" w:val="single"/>
+              <w:right w:color="000000" w:space="0" w:sz="8" w:val="single"/>
+            </w:tcBorders>
+            <w:tcMar>
+              <w:top w:w="100.0" w:type="dxa"/>
+              <w:left w:w="100.0" w:type="dxa"/>
+              <w:bottom w:w="100.0" w:type="dxa"/>
+              <w:right w:w="100.0" w:type="dxa"/>
+            </w:tcMar>
+            <w:vAlign w:val="top"/>
+          </w:tcPr>
+          <w:p>
+            <w:pPr>
+              <w:spacing w:before="240" w:lineRule="auto"/>
+              <w:rPr>
+                <w:sz w:val="28"/>
+                <w:szCs w:val="28"/>
+              </w:rPr>
+            </w:pPr>
+            <w:r>
+              <w:rPr>
+                <w:sz w:val="28"/>
+                <w:szCs w:val="28"/>
+                <w:rtl w:val="0"/>
+              </w:rPr>
+              <w:t xml:space="preserve">Các input phải được nhập đầy đủ và hợp lệ</w:t>
             </w:r>
           </w:p>
         </w:tc>
@@ -6070,92 +5673,72 @@
                 <w:szCs w:val="28"/>
                 <w:rtl w:val="0"/>
               </w:rPr>
-              <w:t xml:space="preserve">Click vào nút thêm</w:t>
-            </w:r>
-          </w:p>
-        </w:tc>
-        <w:tc>
-          <w:tcPr>
-            <w:tcBorders>
-              <w:top w:color="000000" w:space="0" w:sz="0" w:val="nil"/>
-              <w:left w:color="000000" w:space="0" w:sz="0" w:val="nil"/>
-              <w:bottom w:color="000000" w:space="0" w:sz="8" w:val="single"/>
-              <w:right w:color="000000" w:space="0" w:sz="8" w:val="single"/>
-            </w:tcBorders>
-            <w:tcMar>
-              <w:top w:w="100.0" w:type="dxa"/>
-              <w:left w:w="100.0" w:type="dxa"/>
-              <w:bottom w:w="100.0" w:type="dxa"/>
-              <w:right w:w="100.0" w:type="dxa"/>
-            </w:tcMar>
-            <w:vAlign w:val="top"/>
-          </w:tcPr>
-          <w:p>
-            <w:pPr>
-              <w:spacing w:before="240" w:lineRule="auto"/>
-              <w:rPr>
-                <w:sz w:val="28"/>
-                <w:szCs w:val="28"/>
-              </w:rPr>
-            </w:pPr>
-            <w:r>
-              <w:rPr>
-                <w:sz w:val="28"/>
-                <w:szCs w:val="28"/>
-                <w:rtl w:val="0"/>
-              </w:rPr>
-              <w:t xml:space="preserve">Kiểm tra thông tin phân loại có hợp lệ</w:t>
-            </w:r>
-          </w:p>
-          <w:p>
-            <w:pPr>
-              <w:spacing w:before="240" w:lineRule="auto"/>
-              <w:rPr>
-                <w:sz w:val="28"/>
-                <w:szCs w:val="28"/>
-              </w:rPr>
-            </w:pPr>
-            <w:r>
-              <w:rPr>
-                <w:sz w:val="28"/>
-                <w:szCs w:val="28"/>
-                <w:rtl w:val="0"/>
-              </w:rPr>
-              <w:t xml:space="preserve">Nếu hợp lệ thì lưu vào cơ sở dữ liệu và xuất thông báo thêm thành công .Nếu không hợp lệ thì xuất thông báo lỗi</w:t>
-            </w:r>
-          </w:p>
-        </w:tc>
-        <w:tc>
-          <w:tcPr>
-            <w:tcBorders>
-              <w:top w:color="000000" w:space="0" w:sz="0" w:val="nil"/>
-              <w:left w:color="000000" w:space="0" w:sz="0" w:val="nil"/>
-              <w:bottom w:color="000000" w:space="0" w:sz="8" w:val="single"/>
-              <w:right w:color="000000" w:space="0" w:sz="8" w:val="single"/>
-            </w:tcBorders>
-            <w:tcMar>
-              <w:top w:w="100.0" w:type="dxa"/>
-              <w:left w:w="100.0" w:type="dxa"/>
-              <w:bottom w:w="100.0" w:type="dxa"/>
-              <w:right w:w="100.0" w:type="dxa"/>
-            </w:tcMar>
-            <w:vAlign w:val="top"/>
-          </w:tcPr>
-          <w:p>
-            <w:pPr>
-              <w:spacing w:before="240" w:lineRule="auto"/>
-              <w:rPr>
-                <w:sz w:val="28"/>
-                <w:szCs w:val="28"/>
-              </w:rPr>
-            </w:pPr>
-            <w:r>
-              <w:rPr>
-                <w:sz w:val="28"/>
-                <w:szCs w:val="28"/>
-                <w:rtl w:val="0"/>
-              </w:rPr>
-              <w:t xml:space="preserve">Các input phải được nhập đầy đủ và hợp lệ</w:t>
+              <w:t xml:space="preserve">Click vào một dòng trong bảng phân loại</w:t>
+            </w:r>
+          </w:p>
+        </w:tc>
+        <w:tc>
+          <w:tcPr>
+            <w:tcBorders>
+              <w:top w:color="000000" w:space="0" w:sz="0" w:val="nil"/>
+              <w:left w:color="000000" w:space="0" w:sz="0" w:val="nil"/>
+              <w:bottom w:color="000000" w:space="0" w:sz="8" w:val="single"/>
+              <w:right w:color="000000" w:space="0" w:sz="8" w:val="single"/>
+            </w:tcBorders>
+            <w:tcMar>
+              <w:top w:w="100.0" w:type="dxa"/>
+              <w:left w:w="100.0" w:type="dxa"/>
+              <w:bottom w:w="100.0" w:type="dxa"/>
+              <w:right w:w="100.0" w:type="dxa"/>
+            </w:tcMar>
+            <w:vAlign w:val="top"/>
+          </w:tcPr>
+          <w:p>
+            <w:pPr>
+              <w:spacing w:before="240" w:lineRule="auto"/>
+              <w:rPr>
+                <w:sz w:val="28"/>
+                <w:szCs w:val="28"/>
+              </w:rPr>
+            </w:pPr>
+            <w:r>
+              <w:rPr>
+                <w:sz w:val="28"/>
+                <w:szCs w:val="28"/>
+                <w:rtl w:val="0"/>
+              </w:rPr>
+              <w:t xml:space="preserve">Xác định vị trí của phân loại đang được chọn trong bảng</w:t>
+            </w:r>
+          </w:p>
+        </w:tc>
+        <w:tc>
+          <w:tcPr>
+            <w:tcBorders>
+              <w:top w:color="000000" w:space="0" w:sz="0" w:val="nil"/>
+              <w:left w:color="000000" w:space="0" w:sz="0" w:val="nil"/>
+              <w:bottom w:color="000000" w:space="0" w:sz="8" w:val="single"/>
+              <w:right w:color="000000" w:space="0" w:sz="8" w:val="single"/>
+            </w:tcBorders>
+            <w:tcMar>
+              <w:top w:w="100.0" w:type="dxa"/>
+              <w:left w:w="100.0" w:type="dxa"/>
+              <w:bottom w:w="100.0" w:type="dxa"/>
+              <w:right w:w="100.0" w:type="dxa"/>
+            </w:tcMar>
+            <w:vAlign w:val="top"/>
+          </w:tcPr>
+          <w:p>
+            <w:pPr>
+              <w:spacing w:before="240" w:lineRule="auto"/>
+              <w:rPr>
+                <w:sz w:val="28"/>
+                <w:szCs w:val="28"/>
+              </w:rPr>
+            </w:pPr>
+            <w:r>
+              <w:rPr>
+                <w:rtl w:val="0"/>
+              </w:rPr>
             </w:r>
           </w:p>
         </w:tc>
@@ -6192,141 +5775,6 @@
                 <w:rtl w:val="0"/>
               </w:rPr>
               <w:t xml:space="preserve">5</w:t>
-            </w:r>
-          </w:p>
-        </w:tc>
-        <w:tc>
-          <w:tcPr>
-            <w:tcBorders>
-              <w:top w:color="000000" w:space="0" w:sz="0" w:val="nil"/>
-              <w:left w:color="000000" w:space="0" w:sz="0" w:val="nil"/>
-              <w:bottom w:color="000000" w:space="0" w:sz="8" w:val="single"/>
-              <w:right w:color="000000" w:space="0" w:sz="8" w:val="single"/>
-            </w:tcBorders>
-            <w:tcMar>
-              <w:top w:w="100.0" w:type="dxa"/>
-              <w:left w:w="100.0" w:type="dxa"/>
-              <w:bottom w:w="100.0" w:type="dxa"/>
-              <w:right w:w="100.0" w:type="dxa"/>
-            </w:tcMar>
-            <w:vAlign w:val="top"/>
-          </w:tcPr>
-          <w:p>
-            <w:pPr>
-              <w:spacing w:before="240" w:lineRule="auto"/>
-              <w:rPr>
-                <w:sz w:val="28"/>
-                <w:szCs w:val="28"/>
-              </w:rPr>
-            </w:pPr>
-            <w:r>
-              <w:rPr>
-                <w:sz w:val="28"/>
-                <w:szCs w:val="28"/>
-                <w:rtl w:val="0"/>
-              </w:rPr>
-              <w:t xml:space="preserve">Click vào một dòng trong bảng phân loại</w:t>
-            </w:r>
-          </w:p>
-        </w:tc>
-        <w:tc>
-          <w:tcPr>
-            <w:tcBorders>
-              <w:top w:color="000000" w:space="0" w:sz="0" w:val="nil"/>
-              <w:left w:color="000000" w:space="0" w:sz="0" w:val="nil"/>
-              <w:bottom w:color="000000" w:space="0" w:sz="8" w:val="single"/>
-              <w:right w:color="000000" w:space="0" w:sz="8" w:val="single"/>
-            </w:tcBorders>
-            <w:tcMar>
-              <w:top w:w="100.0" w:type="dxa"/>
-              <w:left w:w="100.0" w:type="dxa"/>
-              <w:bottom w:w="100.0" w:type="dxa"/>
-              <w:right w:w="100.0" w:type="dxa"/>
-            </w:tcMar>
-            <w:vAlign w:val="top"/>
-          </w:tcPr>
-          <w:p>
-            <w:pPr>
-              <w:spacing w:before="240" w:lineRule="auto"/>
-              <w:rPr>
-                <w:sz w:val="28"/>
-                <w:szCs w:val="28"/>
-              </w:rPr>
-            </w:pPr>
-            <w:r>
-              <w:rPr>
-                <w:sz w:val="28"/>
-                <w:szCs w:val="28"/>
-                <w:rtl w:val="0"/>
-              </w:rPr>
-              <w:t xml:space="preserve">Xác định vị trí của phân loại đang được chọn trong bảng</w:t>
-            </w:r>
-          </w:p>
-        </w:tc>
-        <w:tc>
-          <w:tcPr>
-            <w:tcBorders>
-              <w:top w:color="000000" w:space="0" w:sz="0" w:val="nil"/>
-              <w:left w:color="000000" w:space="0" w:sz="0" w:val="nil"/>
-              <w:bottom w:color="000000" w:space="0" w:sz="8" w:val="single"/>
-              <w:right w:color="000000" w:space="0" w:sz="8" w:val="single"/>
-            </w:tcBorders>
-            <w:tcMar>
-              <w:top w:w="100.0" w:type="dxa"/>
-              <w:left w:w="100.0" w:type="dxa"/>
-              <w:bottom w:w="100.0" w:type="dxa"/>
-              <w:right w:w="100.0" w:type="dxa"/>
-            </w:tcMar>
-            <w:vAlign w:val="top"/>
-          </w:tcPr>
-          <w:p>
-            <w:pPr>
-              <w:spacing w:before="240" w:lineRule="auto"/>
-              <w:rPr>
-                <w:sz w:val="28"/>
-                <w:szCs w:val="28"/>
-              </w:rPr>
-            </w:pPr>
-            <w:r>
-              <w:rPr>
-                <w:rtl w:val="0"/>
-              </w:rPr>
-            </w:r>
-          </w:p>
-        </w:tc>
-      </w:tr>
-      <w:tr>
-        <w:tc>
-          <w:tcPr>
-            <w:tcBorders>
-              <w:top w:color="000000" w:space="0" w:sz="0" w:val="nil"/>
-              <w:left w:color="000000" w:space="0" w:sz="8" w:val="single"/>
-              <w:bottom w:color="000000" w:space="0" w:sz="8" w:val="single"/>
-              <w:right w:color="000000" w:space="0" w:sz="8" w:val="single"/>
-            </w:tcBorders>
-            <w:tcMar>
-              <w:top w:w="100.0" w:type="dxa"/>
-              <w:left w:w="100.0" w:type="dxa"/>
-              <w:bottom w:w="100.0" w:type="dxa"/>
-              <w:right w:w="100.0" w:type="dxa"/>
-            </w:tcMar>
-            <w:vAlign w:val="top"/>
-          </w:tcPr>
-          <w:p>
-            <w:pPr>
-              <w:spacing w:before="240" w:lineRule="auto"/>
-              <w:rPr>
-                <w:sz w:val="28"/>
-                <w:szCs w:val="28"/>
-              </w:rPr>
-            </w:pPr>
-            <w:r>
-              <w:rPr>
-                <w:sz w:val="28"/>
-                <w:szCs w:val="28"/>
-                <w:rtl w:val="0"/>
-              </w:rPr>
-              <w:t xml:space="preserve">6</w:t>
             </w:r>
           </w:p>
         </w:tc>
@@ -6521,12 +5969,12 @@
           <wp:inline distB="114300" distT="114300" distL="114300" distR="114300">
             <wp:extent cx="5835600" cy="4978400"/>
             <wp:effectExtent b="0" l="0" r="0" t="0"/>
-            <wp:docPr id="17" name="image16.png"/>
+            <wp:docPr id="16" name="image5.png"/>
             <a:graphic>
               <a:graphicData uri="http://schemas.openxmlformats.org/drawingml/2006/picture">
                 <pic:pic>
                   <pic:nvPicPr>
-                    <pic:cNvPr id="0" name="image16.png"/>
+                    <pic:cNvPr id="0" name="image5.png"/>
                     <pic:cNvPicPr preferRelativeResize="0"/>
                   </pic:nvPicPr>
                   <pic:blipFill>
@@ -6862,7 +6310,7 @@
                 <w:szCs w:val="28"/>
                 <w:rtl w:val="0"/>
               </w:rPr>
-              <w:t xml:space="preserve">Click vào tab nhà cung cấp</w:t>
+              <w:t xml:space="preserve">Click vào tab phân loại</w:t>
             </w:r>
           </w:p>
         </w:tc>
@@ -6892,7 +6340,7 @@
                 <w:szCs w:val="28"/>
                 <w:rtl w:val="0"/>
               </w:rPr>
-              <w:t xml:space="preserve">Xuất hiện giao diện nhà cung cấp</w:t>
+              <w:t xml:space="preserve">Xuất hiện giao diện phân loại</w:t>
             </w:r>
           </w:p>
         </w:tc>
@@ -6954,7 +6402,7 @@
                 <w:szCs w:val="28"/>
                 <w:rtl w:val="0"/>
               </w:rPr>
-              <w:t xml:space="preserve">Click vào tab phân loại</w:t>
+              <w:t xml:space="preserve">Click vào tab hình ảnh</w:t>
             </w:r>
           </w:p>
         </w:tc>
@@ -6984,7 +6432,7 @@
                 <w:szCs w:val="28"/>
                 <w:rtl w:val="0"/>
               </w:rPr>
-              <w:t xml:space="preserve">Xuất hiện giao diện phân loại</w:t>
+              <w:t xml:space="preserve">Xuất hiện giao diện upload hình ảnh</w:t>
             </w:r>
           </w:p>
         </w:tc>
@@ -7046,7 +6494,7 @@
                 <w:szCs w:val="28"/>
                 <w:rtl w:val="0"/>
               </w:rPr>
-              <w:t xml:space="preserve">Click vào tab hình ảnh</w:t>
+              <w:t xml:space="preserve">Click vào nút chọn ảnh</w:t>
             </w:r>
           </w:p>
         </w:tc>
@@ -7076,7 +6524,7 @@
                 <w:szCs w:val="28"/>
                 <w:rtl w:val="0"/>
               </w:rPr>
-              <w:t xml:space="preserve">Xuất hiện giao diện upload hình ảnh</w:t>
+              <w:t xml:space="preserve">Hiển thị explorer và chọn ảnh</w:t>
             </w:r>
           </w:p>
         </w:tc>
@@ -7138,7 +6586,7 @@
                 <w:szCs w:val="28"/>
                 <w:rtl w:val="0"/>
               </w:rPr>
-              <w:t xml:space="preserve">Click vào nút chọn ảnh</w:t>
+              <w:t xml:space="preserve">Click vào nút xác nhận</w:t>
             </w:r>
           </w:p>
         </w:tc>
@@ -7168,7 +6616,7 @@
                 <w:szCs w:val="28"/>
                 <w:rtl w:val="0"/>
               </w:rPr>
-              <w:t xml:space="preserve">Hiển thị explorer và chọn ảnh</w:t>
+              <w:t xml:space="preserve">Lưu dữ liệu mới vào cơ sở dữ liệu</w:t>
             </w:r>
           </w:p>
         </w:tc>
@@ -7230,7 +6678,7 @@
                 <w:szCs w:val="28"/>
                 <w:rtl w:val="0"/>
               </w:rPr>
-              <w:t xml:space="preserve">Click vào nút xác nhận</w:t>
+              <w:t xml:space="preserve">Click vào nút xóa ảnh</w:t>
             </w:r>
           </w:p>
         </w:tc>
@@ -7260,7 +6708,7 @@
                 <w:szCs w:val="28"/>
                 <w:rtl w:val="0"/>
               </w:rPr>
-              <w:t xml:space="preserve">Lưu dữ liệu mới vào cơ sở dữ liệu</w:t>
+              <w:t xml:space="preserve">Xóa sản phẩm đang được chọn ra khỏi bảng và cơ sở dữ liệu</w:t>
             </w:r>
           </w:p>
         </w:tc>
@@ -7293,98 +6741,6 @@
                 <w:rtl w:val="0"/>
               </w:rPr>
               <w:t xml:space="preserve">6</w:t>
-            </w:r>
-          </w:p>
-        </w:tc>
-        <w:tc>
-          <w:tcPr>
-            <w:shd w:fill="auto" w:val="clear"/>
-            <w:tcMar>
-              <w:top w:w="100.0" w:type="dxa"/>
-              <w:left w:w="100.0" w:type="dxa"/>
-              <w:bottom w:w="100.0" w:type="dxa"/>
-              <w:right w:w="100.0" w:type="dxa"/>
-            </w:tcMar>
-            <w:vAlign w:val="top"/>
-          </w:tcPr>
-          <w:p>
-            <w:pPr>
-              <w:widowControl w:val="0"/>
-              <w:spacing w:line="240" w:lineRule="auto"/>
-              <w:rPr>
-                <w:sz w:val="28"/>
-                <w:szCs w:val="28"/>
-              </w:rPr>
-            </w:pPr>
-            <w:r>
-              <w:rPr>
-                <w:sz w:val="28"/>
-                <w:szCs w:val="28"/>
-                <w:rtl w:val="0"/>
-              </w:rPr>
-              <w:t xml:space="preserve">Click vào nút xóa ảnh</w:t>
-            </w:r>
-          </w:p>
-        </w:tc>
-        <w:tc>
-          <w:tcPr>
-            <w:shd w:fill="auto" w:val="clear"/>
-            <w:tcMar>
-              <w:top w:w="100.0" w:type="dxa"/>
-              <w:left w:w="100.0" w:type="dxa"/>
-              <w:bottom w:w="100.0" w:type="dxa"/>
-              <w:right w:w="100.0" w:type="dxa"/>
-            </w:tcMar>
-            <w:vAlign w:val="top"/>
-          </w:tcPr>
-          <w:p>
-            <w:pPr>
-              <w:widowControl w:val="0"/>
-              <w:spacing w:line="240" w:lineRule="auto"/>
-              <w:rPr>
-                <w:sz w:val="28"/>
-                <w:szCs w:val="28"/>
-              </w:rPr>
-            </w:pPr>
-            <w:r>
-              <w:rPr>
-                <w:sz w:val="28"/>
-                <w:szCs w:val="28"/>
-                <w:rtl w:val="0"/>
-              </w:rPr>
-              <w:t xml:space="preserve">Xóa sản phẩm đang được chọn ra khỏi bảng và cơ sở dữ liệu</w:t>
-            </w:r>
-          </w:p>
-        </w:tc>
-      </w:tr>
-      <w:tr>
-        <w:tc>
-          <w:tcPr>
-            <w:shd w:fill="auto" w:val="clear"/>
-            <w:tcMar>
-              <w:top w:w="100.0" w:type="dxa"/>
-              <w:left w:w="100.0" w:type="dxa"/>
-              <w:bottom w:w="100.0" w:type="dxa"/>
-              <w:right w:w="100.0" w:type="dxa"/>
-            </w:tcMar>
-            <w:vAlign w:val="top"/>
-          </w:tcPr>
-          <w:p>
-            <w:pPr>
-              <w:widowControl w:val="0"/>
-              <w:spacing w:line="240" w:lineRule="auto"/>
-              <w:rPr>
-                <w:sz w:val="28"/>
-                <w:szCs w:val="28"/>
-              </w:rPr>
-            </w:pPr>
-            <w:r>
-              <w:rPr>
-                <w:sz w:val="28"/>
-                <w:szCs w:val="28"/>
-                <w:rtl w:val="0"/>
-              </w:rPr>
-              <w:t xml:space="preserve">7</w:t>
             </w:r>
           </w:p>
         </w:tc>
@@ -7452,11 +6808,7 @@
     </w:tbl>
     <w:p>
       <w:pPr>
-        <w:numPr>
-          <w:ilvl w:val="0"/>
-          <w:numId w:val="10"/>
-        </w:numPr>
-        <w:ind w:left="2160" w:hanging="360"/>
+        <w:ind w:left="2160" w:firstLine="0"/>
         <w:rPr>
           <w:sz w:val="28"/>
           <w:szCs w:val="28"/>
@@ -7533,12 +6885,12 @@
           <wp:inline distB="114300" distT="114300" distL="114300" distR="114300">
             <wp:extent cx="6863138" cy="4268789"/>
             <wp:effectExtent b="0" l="0" r="0" t="0"/>
-            <wp:docPr id="4" name="image5.png"/>
+            <wp:docPr id="3" name="image14.png"/>
             <a:graphic>
               <a:graphicData uri="http://schemas.openxmlformats.org/drawingml/2006/picture">
                 <pic:pic>
                   <pic:nvPicPr>
-                    <pic:cNvPr id="0" name="image5.png"/>
+                    <pic:cNvPr id="0" name="image14.png"/>
                     <pic:cNvPicPr preferRelativeResize="0"/>
                   </pic:nvPicPr>
                   <pic:blipFill>
@@ -8818,12 +8170,12 @@
           <wp:inline distB="114300" distT="114300" distL="114300" distR="114300">
             <wp:extent cx="3914775" cy="1533525"/>
             <wp:effectExtent b="0" l="0" r="0" t="0"/>
-            <wp:docPr id="5" name="image7.png"/>
+            <wp:docPr id="5" name="image13.png"/>
             <a:graphic>
               <a:graphicData uri="http://schemas.openxmlformats.org/drawingml/2006/picture">
                 <pic:pic>
                   <pic:nvPicPr>
-                    <pic:cNvPr id="0" name="image7.png"/>
+                    <pic:cNvPr id="0" name="image13.png"/>
                     <pic:cNvPicPr preferRelativeResize="0"/>
                   </pic:nvPicPr>
                   <pic:blipFill>
@@ -9535,14 +8887,14 @@
         </w:rPr>
         <w:drawing>
           <wp:inline distB="114300" distT="114300" distL="114300" distR="114300">
-            <wp:extent cx="5835600" cy="3594100"/>
+            <wp:extent cx="5835600" cy="3365500"/>
             <wp:effectExtent b="0" l="0" r="0" t="0"/>
-            <wp:docPr id="18" name="image4.png"/>
+            <wp:docPr id="12" name="image3.png"/>
             <a:graphic>
               <a:graphicData uri="http://schemas.openxmlformats.org/drawingml/2006/picture">
                 <pic:pic>
                   <pic:nvPicPr>
-                    <pic:cNvPr id="0" name="image4.png"/>
+                    <pic:cNvPr id="0" name="image3.png"/>
                     <pic:cNvPicPr preferRelativeResize="0"/>
                   </pic:nvPicPr>
                   <pic:blipFill>
@@ -9555,7 +8907,7 @@
                   <pic:spPr>
                     <a:xfrm>
                       <a:off x="0" y="0"/>
-                      <a:ext cx="5835600" cy="3594100"/>
+                      <a:ext cx="5835600" cy="3365500"/>
                     </a:xfrm>
                     <a:prstGeom prst="rect"/>
                     <a:ln/>
@@ -10072,8 +9424,11 @@
             </w:pPr>
             <w:r>
               <w:rPr>
-                <w:rtl w:val="0"/>
-              </w:rPr>
+                <w:sz w:val="28"/>
+                <w:szCs w:val="28"/>
+                <w:rtl w:val="0"/>
+              </w:rPr>
+              <w:t xml:space="preserve">Phải chọn mốc khoảng thời gian hợp lệ</w:t>
             </w:r>
           </w:p>
         </w:tc>
@@ -11169,6 +10524,276 @@
                 <w:rtl w:val="0"/>
               </w:rPr>
               <w:t xml:space="preserve">Chỉ được chọn những lựa chọn có sẵn trong combobox</w:t>
+            </w:r>
+          </w:p>
+        </w:tc>
+      </w:tr>
+      <w:tr>
+        <w:tc>
+          <w:tcPr>
+            <w:tcBorders>
+              <w:top w:color="000000" w:space="0" w:sz="0" w:val="nil"/>
+              <w:left w:color="000000" w:space="0" w:sz="8" w:val="single"/>
+              <w:bottom w:color="000000" w:space="0" w:sz="8" w:val="single"/>
+              <w:right w:color="000000" w:space="0" w:sz="8" w:val="single"/>
+            </w:tcBorders>
+            <w:tcMar>
+              <w:top w:w="100.0" w:type="dxa"/>
+              <w:left w:w="100.0" w:type="dxa"/>
+              <w:bottom w:w="100.0" w:type="dxa"/>
+              <w:right w:w="100.0" w:type="dxa"/>
+            </w:tcMar>
+            <w:vAlign w:val="top"/>
+          </w:tcPr>
+          <w:p>
+            <w:pPr>
+              <w:spacing w:before="240" w:lineRule="auto"/>
+              <w:rPr>
+                <w:sz w:val="28"/>
+                <w:szCs w:val="28"/>
+              </w:rPr>
+            </w:pPr>
+            <w:r>
+              <w:rPr>
+                <w:sz w:val="28"/>
+                <w:szCs w:val="28"/>
+                <w:rtl w:val="0"/>
+              </w:rPr>
+              <w:t xml:space="preserve">10</w:t>
+            </w:r>
+          </w:p>
+        </w:tc>
+        <w:tc>
+          <w:tcPr>
+            <w:tcBorders>
+              <w:top w:color="000000" w:space="0" w:sz="0" w:val="nil"/>
+              <w:left w:color="000000" w:space="0" w:sz="0" w:val="nil"/>
+              <w:bottom w:color="000000" w:space="0" w:sz="8" w:val="single"/>
+              <w:right w:color="000000" w:space="0" w:sz="8" w:val="single"/>
+            </w:tcBorders>
+            <w:tcMar>
+              <w:top w:w="100.0" w:type="dxa"/>
+              <w:left w:w="100.0" w:type="dxa"/>
+              <w:bottom w:w="100.0" w:type="dxa"/>
+              <w:right w:w="100.0" w:type="dxa"/>
+            </w:tcMar>
+            <w:vAlign w:val="top"/>
+          </w:tcPr>
+          <w:p>
+            <w:pPr>
+              <w:spacing w:before="240" w:lineRule="auto"/>
+              <w:rPr>
+                <w:sz w:val="28"/>
+                <w:szCs w:val="28"/>
+              </w:rPr>
+            </w:pPr>
+            <w:r>
+              <w:rPr>
+                <w:sz w:val="28"/>
+                <w:szCs w:val="28"/>
+                <w:rtl w:val="0"/>
+              </w:rPr>
+              <w:t xml:space="preserve">Click chọn một dòng trong bảng sản phẩm</w:t>
+            </w:r>
+          </w:p>
+        </w:tc>
+        <w:tc>
+          <w:tcPr>
+            <w:tcBorders>
+              <w:top w:color="000000" w:space="0" w:sz="0" w:val="nil"/>
+              <w:left w:color="000000" w:space="0" w:sz="0" w:val="nil"/>
+              <w:bottom w:color="000000" w:space="0" w:sz="8" w:val="single"/>
+              <w:right w:color="000000" w:space="0" w:sz="8" w:val="single"/>
+            </w:tcBorders>
+            <w:tcMar>
+              <w:top w:w="100.0" w:type="dxa"/>
+              <w:left w:w="100.0" w:type="dxa"/>
+              <w:bottom w:w="100.0" w:type="dxa"/>
+              <w:right w:w="100.0" w:type="dxa"/>
+            </w:tcMar>
+            <w:vAlign w:val="top"/>
+          </w:tcPr>
+          <w:p>
+            <w:pPr>
+              <w:spacing w:before="240" w:lineRule="auto"/>
+              <w:rPr>
+                <w:sz w:val="28"/>
+                <w:szCs w:val="28"/>
+              </w:rPr>
+            </w:pPr>
+            <w:r>
+              <w:rPr>
+                <w:sz w:val="28"/>
+                <w:szCs w:val="28"/>
+                <w:rtl w:val="0"/>
+              </w:rPr>
+              <w:t xml:space="preserve">Xác định vị trí của sản phẩm trong bảng sản phẩm</w:t>
+            </w:r>
+          </w:p>
+        </w:tc>
+        <w:tc>
+          <w:tcPr>
+            <w:tcBorders>
+              <w:top w:color="000000" w:space="0" w:sz="0" w:val="nil"/>
+              <w:left w:color="000000" w:space="0" w:sz="0" w:val="nil"/>
+              <w:bottom w:color="000000" w:space="0" w:sz="8" w:val="single"/>
+              <w:right w:color="000000" w:space="0" w:sz="8" w:val="single"/>
+            </w:tcBorders>
+            <w:tcMar>
+              <w:top w:w="100.0" w:type="dxa"/>
+              <w:left w:w="100.0" w:type="dxa"/>
+              <w:bottom w:w="100.0" w:type="dxa"/>
+              <w:right w:w="100.0" w:type="dxa"/>
+            </w:tcMar>
+            <w:vAlign w:val="top"/>
+          </w:tcPr>
+          <w:p>
+            <w:pPr>
+              <w:spacing w:before="240" w:lineRule="auto"/>
+              <w:rPr>
+                <w:sz w:val="28"/>
+                <w:szCs w:val="28"/>
+              </w:rPr>
+            </w:pPr>
+            <w:r>
+              <w:rPr>
+                <w:rtl w:val="0"/>
+              </w:rPr>
+            </w:r>
+          </w:p>
+        </w:tc>
+      </w:tr>
+      <w:tr>
+        <w:tc>
+          <w:tcPr>
+            <w:tcBorders>
+              <w:top w:color="000000" w:space="0" w:sz="0" w:val="nil"/>
+              <w:left w:color="000000" w:space="0" w:sz="8" w:val="single"/>
+              <w:bottom w:color="000000" w:space="0" w:sz="8" w:val="single"/>
+              <w:right w:color="000000" w:space="0" w:sz="8" w:val="single"/>
+            </w:tcBorders>
+            <w:tcMar>
+              <w:top w:w="100.0" w:type="dxa"/>
+              <w:left w:w="100.0" w:type="dxa"/>
+              <w:bottom w:w="100.0" w:type="dxa"/>
+              <w:right w:w="100.0" w:type="dxa"/>
+            </w:tcMar>
+            <w:vAlign w:val="top"/>
+          </w:tcPr>
+          <w:p>
+            <w:pPr>
+              <w:spacing w:before="240" w:lineRule="auto"/>
+              <w:rPr>
+                <w:sz w:val="28"/>
+                <w:szCs w:val="28"/>
+              </w:rPr>
+            </w:pPr>
+            <w:r>
+              <w:rPr>
+                <w:sz w:val="28"/>
+                <w:szCs w:val="28"/>
+                <w:rtl w:val="0"/>
+              </w:rPr>
+              <w:t xml:space="preserve">11</w:t>
+            </w:r>
+          </w:p>
+        </w:tc>
+        <w:tc>
+          <w:tcPr>
+            <w:tcBorders>
+              <w:top w:color="000000" w:space="0" w:sz="0" w:val="nil"/>
+              <w:left w:color="000000" w:space="0" w:sz="0" w:val="nil"/>
+              <w:bottom w:color="000000" w:space="0" w:sz="8" w:val="single"/>
+              <w:right w:color="000000" w:space="0" w:sz="8" w:val="single"/>
+            </w:tcBorders>
+            <w:tcMar>
+              <w:top w:w="100.0" w:type="dxa"/>
+              <w:left w:w="100.0" w:type="dxa"/>
+              <w:bottom w:w="100.0" w:type="dxa"/>
+              <w:right w:w="100.0" w:type="dxa"/>
+            </w:tcMar>
+            <w:vAlign w:val="top"/>
+          </w:tcPr>
+          <w:p>
+            <w:pPr>
+              <w:spacing w:before="240" w:lineRule="auto"/>
+              <w:rPr>
+                <w:sz w:val="28"/>
+                <w:szCs w:val="28"/>
+              </w:rPr>
+            </w:pPr>
+            <w:r>
+              <w:rPr>
+                <w:sz w:val="28"/>
+                <w:szCs w:val="28"/>
+                <w:rtl w:val="0"/>
+              </w:rPr>
+              <w:t xml:space="preserve">Click chọn một dòng trong bảng sản phẩm đã bán</w:t>
+            </w:r>
+          </w:p>
+        </w:tc>
+        <w:tc>
+          <w:tcPr>
+            <w:tcBorders>
+              <w:top w:color="000000" w:space="0" w:sz="0" w:val="nil"/>
+              <w:left w:color="000000" w:space="0" w:sz="0" w:val="nil"/>
+              <w:bottom w:color="000000" w:space="0" w:sz="8" w:val="single"/>
+              <w:right w:color="000000" w:space="0" w:sz="8" w:val="single"/>
+            </w:tcBorders>
+            <w:tcMar>
+              <w:top w:w="100.0" w:type="dxa"/>
+              <w:left w:w="100.0" w:type="dxa"/>
+              <w:bottom w:w="100.0" w:type="dxa"/>
+              <w:right w:w="100.0" w:type="dxa"/>
+            </w:tcMar>
+            <w:vAlign w:val="top"/>
+          </w:tcPr>
+          <w:p>
+            <w:pPr>
+              <w:spacing w:before="240" w:lineRule="auto"/>
+              <w:rPr>
+                <w:sz w:val="28"/>
+                <w:szCs w:val="28"/>
+              </w:rPr>
+            </w:pPr>
+            <w:r>
+              <w:rPr>
+                <w:sz w:val="28"/>
+                <w:szCs w:val="28"/>
+                <w:rtl w:val="0"/>
+              </w:rPr>
+              <w:t xml:space="preserve">Xác định vị trí của sản phẩm trong bảng số lượng sản phẩm đã bán</w:t>
+            </w:r>
+          </w:p>
+        </w:tc>
+        <w:tc>
+          <w:tcPr>
+            <w:tcBorders>
+              <w:top w:color="000000" w:space="0" w:sz="0" w:val="nil"/>
+              <w:left w:color="000000" w:space="0" w:sz="0" w:val="nil"/>
+              <w:bottom w:color="000000" w:space="0" w:sz="8" w:val="single"/>
+              <w:right w:color="000000" w:space="0" w:sz="8" w:val="single"/>
+            </w:tcBorders>
+            <w:tcMar>
+              <w:top w:w="100.0" w:type="dxa"/>
+              <w:left w:w="100.0" w:type="dxa"/>
+              <w:bottom w:w="100.0" w:type="dxa"/>
+              <w:right w:w="100.0" w:type="dxa"/>
+            </w:tcMar>
+            <w:vAlign w:val="top"/>
+          </w:tcPr>
+          <w:p>
+            <w:pPr>
+              <w:spacing w:before="240" w:lineRule="auto"/>
+              <w:rPr>
+                <w:sz w:val="28"/>
+                <w:szCs w:val="28"/>
+              </w:rPr>
+            </w:pPr>
+            <w:r>
+              <w:rPr>
+                <w:rtl w:val="0"/>
+              </w:rPr>
             </w:r>
           </w:p>
         </w:tc>
@@ -11261,12 +10886,12 @@
           <wp:inline distB="114300" distT="114300" distL="114300" distR="114300">
             <wp:extent cx="5835600" cy="3149600"/>
             <wp:effectExtent b="0" l="0" r="0" t="0"/>
-            <wp:docPr id="2" name="image15.png"/>
+            <wp:docPr id="4" name="image6.png"/>
             <a:graphic>
               <a:graphicData uri="http://schemas.openxmlformats.org/drawingml/2006/picture">
                 <pic:pic>
                   <pic:nvPicPr>
-                    <pic:cNvPr id="0" name="image15.png"/>
+                    <pic:cNvPr id="0" name="image6.png"/>
                     <pic:cNvPicPr preferRelativeResize="0"/>
                   </pic:nvPicPr>
                   <pic:blipFill>
@@ -11884,41 +11509,41 @@
                 <w:szCs w:val="28"/>
                 <w:rtl w:val="0"/>
               </w:rPr>
-              <w:t xml:space="preserve">Click vào nút refresh</w:t>
-            </w:r>
-          </w:p>
-        </w:tc>
-        <w:tc>
-          <w:tcPr>
-            <w:tcBorders>
-              <w:top w:color="000000" w:space="0" w:sz="0" w:val="nil"/>
-              <w:left w:color="000000" w:space="0" w:sz="0" w:val="nil"/>
-              <w:bottom w:color="000000" w:space="0" w:sz="8" w:val="single"/>
-              <w:right w:color="000000" w:space="0" w:sz="8" w:val="single"/>
-            </w:tcBorders>
-            <w:tcMar>
-              <w:top w:w="100.0" w:type="dxa"/>
-              <w:left w:w="100.0" w:type="dxa"/>
-              <w:bottom w:w="100.0" w:type="dxa"/>
-              <w:right w:w="100.0" w:type="dxa"/>
-            </w:tcMar>
-            <w:vAlign w:val="top"/>
-          </w:tcPr>
-          <w:p>
-            <w:pPr>
-              <w:spacing w:before="240" w:lineRule="auto"/>
-              <w:rPr>
-                <w:sz w:val="28"/>
-                <w:szCs w:val="28"/>
-              </w:rPr>
-            </w:pPr>
-            <w:r>
-              <w:rPr>
-                <w:sz w:val="28"/>
-                <w:szCs w:val="28"/>
-                <w:rtl w:val="0"/>
-              </w:rPr>
-              <w:t xml:space="preserve">Cập nhật ,tải lại bảng nhân viên</w:t>
+              <w:t xml:space="preserve">Click vào nút sửa</w:t>
+            </w:r>
+          </w:p>
+        </w:tc>
+        <w:tc>
+          <w:tcPr>
+            <w:tcBorders>
+              <w:top w:color="000000" w:space="0" w:sz="0" w:val="nil"/>
+              <w:left w:color="000000" w:space="0" w:sz="0" w:val="nil"/>
+              <w:bottom w:color="000000" w:space="0" w:sz="8" w:val="single"/>
+              <w:right w:color="000000" w:space="0" w:sz="8" w:val="single"/>
+            </w:tcBorders>
+            <w:tcMar>
+              <w:top w:w="100.0" w:type="dxa"/>
+              <w:left w:w="100.0" w:type="dxa"/>
+              <w:bottom w:w="100.0" w:type="dxa"/>
+              <w:right w:w="100.0" w:type="dxa"/>
+            </w:tcMar>
+            <w:vAlign w:val="top"/>
+          </w:tcPr>
+          <w:p>
+            <w:pPr>
+              <w:spacing w:before="240" w:lineRule="auto"/>
+              <w:rPr>
+                <w:sz w:val="28"/>
+                <w:szCs w:val="28"/>
+              </w:rPr>
+            </w:pPr>
+            <w:r>
+              <w:rPr>
+                <w:sz w:val="28"/>
+                <w:szCs w:val="28"/>
+                <w:rtl w:val="0"/>
+              </w:rPr>
+              <w:t xml:space="preserve">Hiển thị giao diện sửa nhân viên </w:t>
             </w:r>
           </w:p>
         </w:tc>
@@ -12019,41 +11644,41 @@
                 <w:szCs w:val="28"/>
                 <w:rtl w:val="0"/>
               </w:rPr>
-              <w:t xml:space="preserve">Click vào nút sửa</w:t>
-            </w:r>
-          </w:p>
-        </w:tc>
-        <w:tc>
-          <w:tcPr>
-            <w:tcBorders>
-              <w:top w:color="000000" w:space="0" w:sz="0" w:val="nil"/>
-              <w:left w:color="000000" w:space="0" w:sz="0" w:val="nil"/>
-              <w:bottom w:color="000000" w:space="0" w:sz="8" w:val="single"/>
-              <w:right w:color="000000" w:space="0" w:sz="8" w:val="single"/>
-            </w:tcBorders>
-            <w:tcMar>
-              <w:top w:w="100.0" w:type="dxa"/>
-              <w:left w:w="100.0" w:type="dxa"/>
-              <w:bottom w:w="100.0" w:type="dxa"/>
-              <w:right w:w="100.0" w:type="dxa"/>
-            </w:tcMar>
-            <w:vAlign w:val="top"/>
-          </w:tcPr>
-          <w:p>
-            <w:pPr>
-              <w:spacing w:before="240" w:lineRule="auto"/>
-              <w:rPr>
-                <w:sz w:val="28"/>
-                <w:szCs w:val="28"/>
-              </w:rPr>
-            </w:pPr>
-            <w:r>
-              <w:rPr>
-                <w:sz w:val="28"/>
-                <w:szCs w:val="28"/>
-                <w:rtl w:val="0"/>
-              </w:rPr>
-              <w:t xml:space="preserve">Hiển thị giao diện sửa nhân viên </w:t>
+              <w:t xml:space="preserve">Click vào nút xóa </w:t>
+            </w:r>
+          </w:p>
+        </w:tc>
+        <w:tc>
+          <w:tcPr>
+            <w:tcBorders>
+              <w:top w:color="000000" w:space="0" w:sz="0" w:val="nil"/>
+              <w:left w:color="000000" w:space="0" w:sz="0" w:val="nil"/>
+              <w:bottom w:color="000000" w:space="0" w:sz="8" w:val="single"/>
+              <w:right w:color="000000" w:space="0" w:sz="8" w:val="single"/>
+            </w:tcBorders>
+            <w:tcMar>
+              <w:top w:w="100.0" w:type="dxa"/>
+              <w:left w:w="100.0" w:type="dxa"/>
+              <w:bottom w:w="100.0" w:type="dxa"/>
+              <w:right w:w="100.0" w:type="dxa"/>
+            </w:tcMar>
+            <w:vAlign w:val="top"/>
+          </w:tcPr>
+          <w:p>
+            <w:pPr>
+              <w:spacing w:before="240" w:lineRule="auto"/>
+              <w:rPr>
+                <w:sz w:val="28"/>
+                <w:szCs w:val="28"/>
+              </w:rPr>
+            </w:pPr>
+            <w:r>
+              <w:rPr>
+                <w:sz w:val="28"/>
+                <w:szCs w:val="28"/>
+                <w:rtl w:val="0"/>
+              </w:rPr>
+              <w:t xml:space="preserve">Hiển thị giao diện xóa nhân viên</w:t>
             </w:r>
           </w:p>
         </w:tc>
@@ -12154,41 +11779,41 @@
                 <w:szCs w:val="28"/>
                 <w:rtl w:val="0"/>
               </w:rPr>
-              <w:t xml:space="preserve">Click vào nút xóa </w:t>
-            </w:r>
-          </w:p>
-        </w:tc>
-        <w:tc>
-          <w:tcPr>
-            <w:tcBorders>
-              <w:top w:color="000000" w:space="0" w:sz="0" w:val="nil"/>
-              <w:left w:color="000000" w:space="0" w:sz="0" w:val="nil"/>
-              <w:bottom w:color="000000" w:space="0" w:sz="8" w:val="single"/>
-              <w:right w:color="000000" w:space="0" w:sz="8" w:val="single"/>
-            </w:tcBorders>
-            <w:tcMar>
-              <w:top w:w="100.0" w:type="dxa"/>
-              <w:left w:w="100.0" w:type="dxa"/>
-              <w:bottom w:w="100.0" w:type="dxa"/>
-              <w:right w:w="100.0" w:type="dxa"/>
-            </w:tcMar>
-            <w:vAlign w:val="top"/>
-          </w:tcPr>
-          <w:p>
-            <w:pPr>
-              <w:spacing w:before="240" w:lineRule="auto"/>
-              <w:rPr>
-                <w:sz w:val="28"/>
-                <w:szCs w:val="28"/>
-              </w:rPr>
-            </w:pPr>
-            <w:r>
-              <w:rPr>
-                <w:sz w:val="28"/>
-                <w:szCs w:val="28"/>
-                <w:rtl w:val="0"/>
-              </w:rPr>
-              <w:t xml:space="preserve">Hiển thị giao diện xóa nhân viên</w:t>
+              <w:t xml:space="preserve">Click vào nút thêm</w:t>
+            </w:r>
+          </w:p>
+        </w:tc>
+        <w:tc>
+          <w:tcPr>
+            <w:tcBorders>
+              <w:top w:color="000000" w:space="0" w:sz="0" w:val="nil"/>
+              <w:left w:color="000000" w:space="0" w:sz="0" w:val="nil"/>
+              <w:bottom w:color="000000" w:space="0" w:sz="8" w:val="single"/>
+              <w:right w:color="000000" w:space="0" w:sz="8" w:val="single"/>
+            </w:tcBorders>
+            <w:tcMar>
+              <w:top w:w="100.0" w:type="dxa"/>
+              <w:left w:w="100.0" w:type="dxa"/>
+              <w:bottom w:w="100.0" w:type="dxa"/>
+              <w:right w:w="100.0" w:type="dxa"/>
+            </w:tcMar>
+            <w:vAlign w:val="top"/>
+          </w:tcPr>
+          <w:p>
+            <w:pPr>
+              <w:spacing w:before="240" w:lineRule="auto"/>
+              <w:rPr>
+                <w:sz w:val="28"/>
+                <w:szCs w:val="28"/>
+              </w:rPr>
+            </w:pPr>
+            <w:r>
+              <w:rPr>
+                <w:sz w:val="28"/>
+                <w:szCs w:val="28"/>
+                <w:rtl w:val="0"/>
+              </w:rPr>
+              <w:t xml:space="preserve">Hiển thị giao diện thêm nhân viên</w:t>
             </w:r>
           </w:p>
         </w:tc>
@@ -12256,141 +11881,6 @@
                 <w:rtl w:val="0"/>
               </w:rPr>
               <w:t xml:space="preserve">5</w:t>
-            </w:r>
-          </w:p>
-        </w:tc>
-        <w:tc>
-          <w:tcPr>
-            <w:tcBorders>
-              <w:top w:color="000000" w:space="0" w:sz="0" w:val="nil"/>
-              <w:left w:color="000000" w:space="0" w:sz="0" w:val="nil"/>
-              <w:bottom w:color="000000" w:space="0" w:sz="8" w:val="single"/>
-              <w:right w:color="000000" w:space="0" w:sz="8" w:val="single"/>
-            </w:tcBorders>
-            <w:tcMar>
-              <w:top w:w="100.0" w:type="dxa"/>
-              <w:left w:w="100.0" w:type="dxa"/>
-              <w:bottom w:w="100.0" w:type="dxa"/>
-              <w:right w:w="100.0" w:type="dxa"/>
-            </w:tcMar>
-            <w:vAlign w:val="top"/>
-          </w:tcPr>
-          <w:p>
-            <w:pPr>
-              <w:spacing w:before="240" w:lineRule="auto"/>
-              <w:rPr>
-                <w:sz w:val="28"/>
-                <w:szCs w:val="28"/>
-              </w:rPr>
-            </w:pPr>
-            <w:r>
-              <w:rPr>
-                <w:sz w:val="28"/>
-                <w:szCs w:val="28"/>
-                <w:rtl w:val="0"/>
-              </w:rPr>
-              <w:t xml:space="preserve">Click vào nút thêm</w:t>
-            </w:r>
-          </w:p>
-        </w:tc>
-        <w:tc>
-          <w:tcPr>
-            <w:tcBorders>
-              <w:top w:color="000000" w:space="0" w:sz="0" w:val="nil"/>
-              <w:left w:color="000000" w:space="0" w:sz="0" w:val="nil"/>
-              <w:bottom w:color="000000" w:space="0" w:sz="8" w:val="single"/>
-              <w:right w:color="000000" w:space="0" w:sz="8" w:val="single"/>
-            </w:tcBorders>
-            <w:tcMar>
-              <w:top w:w="100.0" w:type="dxa"/>
-              <w:left w:w="100.0" w:type="dxa"/>
-              <w:bottom w:w="100.0" w:type="dxa"/>
-              <w:right w:w="100.0" w:type="dxa"/>
-            </w:tcMar>
-            <w:vAlign w:val="top"/>
-          </w:tcPr>
-          <w:p>
-            <w:pPr>
-              <w:spacing w:before="240" w:lineRule="auto"/>
-              <w:rPr>
-                <w:sz w:val="28"/>
-                <w:szCs w:val="28"/>
-              </w:rPr>
-            </w:pPr>
-            <w:r>
-              <w:rPr>
-                <w:sz w:val="28"/>
-                <w:szCs w:val="28"/>
-                <w:rtl w:val="0"/>
-              </w:rPr>
-              <w:t xml:space="preserve">Hiển thị giao diện thêm nhân viên</w:t>
-            </w:r>
-          </w:p>
-        </w:tc>
-        <w:tc>
-          <w:tcPr>
-            <w:tcBorders>
-              <w:top w:color="000000" w:space="0" w:sz="0" w:val="nil"/>
-              <w:left w:color="000000" w:space="0" w:sz="0" w:val="nil"/>
-              <w:bottom w:color="000000" w:space="0" w:sz="8" w:val="single"/>
-              <w:right w:color="000000" w:space="0" w:sz="8" w:val="single"/>
-            </w:tcBorders>
-            <w:tcMar>
-              <w:top w:w="100.0" w:type="dxa"/>
-              <w:left w:w="100.0" w:type="dxa"/>
-              <w:bottom w:w="100.0" w:type="dxa"/>
-              <w:right w:w="100.0" w:type="dxa"/>
-            </w:tcMar>
-            <w:vAlign w:val="top"/>
-          </w:tcPr>
-          <w:p>
-            <w:pPr>
-              <w:spacing w:before="240" w:lineRule="auto"/>
-              <w:rPr>
-                <w:sz w:val="28"/>
-                <w:szCs w:val="28"/>
-              </w:rPr>
-            </w:pPr>
-            <w:r>
-              <w:rPr>
-                <w:rtl w:val="0"/>
-              </w:rPr>
-            </w:r>
-          </w:p>
-        </w:tc>
-      </w:tr>
-      <w:tr>
-        <w:tc>
-          <w:tcPr>
-            <w:tcBorders>
-              <w:top w:color="000000" w:space="0" w:sz="0" w:val="nil"/>
-              <w:left w:color="000000" w:space="0" w:sz="8" w:val="single"/>
-              <w:bottom w:color="000000" w:space="0" w:sz="8" w:val="single"/>
-              <w:right w:color="000000" w:space="0" w:sz="8" w:val="single"/>
-            </w:tcBorders>
-            <w:tcMar>
-              <w:top w:w="100.0" w:type="dxa"/>
-              <w:left w:w="100.0" w:type="dxa"/>
-              <w:bottom w:w="100.0" w:type="dxa"/>
-              <w:right w:w="100.0" w:type="dxa"/>
-            </w:tcMar>
-            <w:vAlign w:val="top"/>
-          </w:tcPr>
-          <w:p>
-            <w:pPr>
-              <w:spacing w:before="240" w:lineRule="auto"/>
-              <w:rPr>
-                <w:sz w:val="28"/>
-                <w:szCs w:val="28"/>
-              </w:rPr>
-            </w:pPr>
-            <w:r>
-              <w:rPr>
-                <w:sz w:val="28"/>
-                <w:szCs w:val="28"/>
-                <w:rtl w:val="0"/>
-              </w:rPr>
-              <w:t xml:space="preserve">6</w:t>
             </w:r>
           </w:p>
         </w:tc>
@@ -12583,14 +12073,14 @@
         </w:rPr>
         <w:drawing>
           <wp:inline distB="114300" distT="114300" distL="114300" distR="114300">
-            <wp:extent cx="5835600" cy="4000500"/>
+            <wp:extent cx="5835600" cy="6832600"/>
             <wp:effectExtent b="0" l="0" r="0" t="0"/>
-            <wp:docPr id="8" name="image14.png"/>
+            <wp:docPr id="18" name="image18.png"/>
             <a:graphic>
               <a:graphicData uri="http://schemas.openxmlformats.org/drawingml/2006/picture">
                 <pic:pic>
                   <pic:nvPicPr>
-                    <pic:cNvPr id="0" name="image14.png"/>
+                    <pic:cNvPr id="0" name="image18.png"/>
                     <pic:cNvPicPr preferRelativeResize="0"/>
                   </pic:nvPicPr>
                   <pic:blipFill>
@@ -12603,7 +12093,7 @@
                   <pic:spPr>
                     <a:xfrm>
                       <a:off x="0" y="0"/>
-                      <a:ext cx="5835600" cy="4000500"/>
+                      <a:ext cx="5835600" cy="6832600"/>
                     </a:xfrm>
                     <a:prstGeom prst="rect"/>
                     <a:ln/>
@@ -12953,8 +12443,11 @@
             </w:pPr>
             <w:r>
               <w:rPr>
-                <w:rtl w:val="0"/>
-              </w:rPr>
+                <w:sz w:val="28"/>
+                <w:szCs w:val="28"/>
+                <w:rtl w:val="0"/>
+              </w:rPr>
+              <w:t xml:space="preserve">Ghi chú</w:t>
             </w:r>
           </w:p>
         </w:tc>
@@ -13024,92 +12517,75 @@
                 <w:szCs w:val="28"/>
                 <w:rtl w:val="0"/>
               </w:rPr>
-              <w:t xml:space="preserve">Click vào nút xác nhận</w:t>
-            </w:r>
-          </w:p>
-        </w:tc>
-        <w:tc>
-          <w:tcPr>
-            <w:tcBorders>
-              <w:top w:color="000000" w:space="0" w:sz="0" w:val="nil"/>
-              <w:left w:color="000000" w:space="0" w:sz="0" w:val="nil"/>
-              <w:bottom w:color="000000" w:space="0" w:sz="8" w:val="single"/>
-              <w:right w:color="000000" w:space="0" w:sz="8" w:val="single"/>
-            </w:tcBorders>
-            <w:tcMar>
-              <w:top w:w="100.0" w:type="dxa"/>
-              <w:left w:w="100.0" w:type="dxa"/>
-              <w:bottom w:w="100.0" w:type="dxa"/>
-              <w:right w:w="100.0" w:type="dxa"/>
-            </w:tcMar>
-            <w:vAlign w:val="top"/>
-          </w:tcPr>
-          <w:p>
-            <w:pPr>
-              <w:spacing w:before="240" w:lineRule="auto"/>
-              <w:rPr>
-                <w:sz w:val="28"/>
-                <w:szCs w:val="28"/>
-              </w:rPr>
-            </w:pPr>
-            <w:r>
-              <w:rPr>
-                <w:sz w:val="28"/>
-                <w:szCs w:val="28"/>
-                <w:rtl w:val="0"/>
-              </w:rPr>
-              <w:t xml:space="preserve">Kiểm tra thêm nhân viên hợp lệ</w:t>
-            </w:r>
-          </w:p>
-          <w:p>
-            <w:pPr>
-              <w:spacing w:before="240" w:lineRule="auto"/>
-              <w:rPr>
-                <w:sz w:val="28"/>
-                <w:szCs w:val="28"/>
-              </w:rPr>
-            </w:pPr>
-            <w:r>
-              <w:rPr>
-                <w:sz w:val="28"/>
-                <w:szCs w:val="28"/>
-                <w:rtl w:val="0"/>
-              </w:rPr>
-              <w:t xml:space="preserve">Nếu hợp lệ thì lưu vào cơ sở dữ liệu và xuất thông báo thêm thành công .Nếu không hợp lệ thì xuất thông báo lỗi</w:t>
-            </w:r>
-          </w:p>
-        </w:tc>
-        <w:tc>
-          <w:tcPr>
-            <w:tcBorders>
-              <w:top w:color="000000" w:space="0" w:sz="0" w:val="nil"/>
-              <w:left w:color="000000" w:space="0" w:sz="0" w:val="nil"/>
-              <w:bottom w:color="000000" w:space="0" w:sz="8" w:val="single"/>
-              <w:right w:color="000000" w:space="0" w:sz="8" w:val="single"/>
-            </w:tcBorders>
-            <w:tcMar>
-              <w:top w:w="100.0" w:type="dxa"/>
-              <w:left w:w="100.0" w:type="dxa"/>
-              <w:bottom w:w="100.0" w:type="dxa"/>
-              <w:right w:w="100.0" w:type="dxa"/>
-            </w:tcMar>
-            <w:vAlign w:val="top"/>
-          </w:tcPr>
-          <w:p>
-            <w:pPr>
-              <w:spacing w:before="240" w:lineRule="auto"/>
-              <w:rPr>
-                <w:sz w:val="28"/>
-                <w:szCs w:val="28"/>
-              </w:rPr>
-            </w:pPr>
-            <w:r>
-              <w:rPr>
-                <w:sz w:val="28"/>
-                <w:szCs w:val="28"/>
-                <w:rtl w:val="0"/>
-              </w:rPr>
-              <w:t xml:space="preserve">Các input phải được nhập đầy đủ và chính xác</w:t>
+              <w:t xml:space="preserve">Click vào nút random</w:t>
+            </w:r>
+          </w:p>
+        </w:tc>
+        <w:tc>
+          <w:tcPr>
+            <w:tcBorders>
+              <w:top w:color="000000" w:space="0" w:sz="0" w:val="nil"/>
+              <w:left w:color="000000" w:space="0" w:sz="0" w:val="nil"/>
+              <w:bottom w:color="000000" w:space="0" w:sz="8" w:val="single"/>
+              <w:right w:color="000000" w:space="0" w:sz="8" w:val="single"/>
+            </w:tcBorders>
+            <w:tcMar>
+              <w:top w:w="100.0" w:type="dxa"/>
+              <w:left w:w="100.0" w:type="dxa"/>
+              <w:bottom w:w="100.0" w:type="dxa"/>
+              <w:right w:w="100.0" w:type="dxa"/>
+            </w:tcMar>
+            <w:vAlign w:val="top"/>
+          </w:tcPr>
+          <w:p>
+            <w:pPr>
+              <w:spacing w:before="240" w:lineRule="auto"/>
+              <w:rPr>
+                <w:sz w:val="28"/>
+                <w:szCs w:val="28"/>
+              </w:rPr>
+            </w:pPr>
+            <w:r>
+              <w:rPr>
+                <w:sz w:val="28"/>
+                <w:szCs w:val="28"/>
+                <w:rtl w:val="0"/>
+              </w:rPr>
+              <w:t xml:space="preserve">Tạo ngẫu nhiên mã nhân viên</w:t>
+            </w:r>
+          </w:p>
+        </w:tc>
+        <w:tc>
+          <w:tcPr>
+            <w:tcBorders>
+              <w:top w:color="000000" w:space="0" w:sz="0" w:val="nil"/>
+              <w:left w:color="000000" w:space="0" w:sz="0" w:val="nil"/>
+              <w:bottom w:color="000000" w:space="0" w:sz="8" w:val="single"/>
+              <w:right w:color="000000" w:space="0" w:sz="8" w:val="single"/>
+            </w:tcBorders>
+            <w:tcMar>
+              <w:top w:w="100.0" w:type="dxa"/>
+              <w:left w:w="100.0" w:type="dxa"/>
+              <w:bottom w:w="100.0" w:type="dxa"/>
+              <w:right w:w="100.0" w:type="dxa"/>
+            </w:tcMar>
+            <w:vAlign w:val="top"/>
+          </w:tcPr>
+          <w:p>
+            <w:pPr>
+              <w:spacing w:before="240" w:lineRule="auto"/>
+              <w:rPr>
+                <w:sz w:val="28"/>
+                <w:szCs w:val="28"/>
+              </w:rPr>
+            </w:pPr>
+            <w:r>
+              <w:rPr>
+                <w:sz w:val="28"/>
+                <w:szCs w:val="28"/>
+                <w:rtl w:val="0"/>
+              </w:rPr>
+              <w:t xml:space="preserve">Mã nhân viên không dược trùng</w:t>
             </w:r>
           </w:p>
         </w:tc>
@@ -13146,6 +12622,437 @@
                 <w:rtl w:val="0"/>
               </w:rPr>
               <w:t xml:space="preserve">2</w:t>
+            </w:r>
+          </w:p>
+        </w:tc>
+        <w:tc>
+          <w:tcPr>
+            <w:tcBorders>
+              <w:top w:color="000000" w:space="0" w:sz="0" w:val="nil"/>
+              <w:left w:color="000000" w:space="0" w:sz="0" w:val="nil"/>
+              <w:bottom w:color="000000" w:space="0" w:sz="8" w:val="single"/>
+              <w:right w:color="000000" w:space="0" w:sz="8" w:val="single"/>
+            </w:tcBorders>
+            <w:tcMar>
+              <w:top w:w="100.0" w:type="dxa"/>
+              <w:left w:w="100.0" w:type="dxa"/>
+              <w:bottom w:w="100.0" w:type="dxa"/>
+              <w:right w:w="100.0" w:type="dxa"/>
+            </w:tcMar>
+            <w:vAlign w:val="top"/>
+          </w:tcPr>
+          <w:p>
+            <w:pPr>
+              <w:spacing w:before="240" w:lineRule="auto"/>
+              <w:rPr>
+                <w:sz w:val="28"/>
+                <w:szCs w:val="28"/>
+              </w:rPr>
+            </w:pPr>
+            <w:r>
+              <w:rPr>
+                <w:sz w:val="28"/>
+                <w:szCs w:val="28"/>
+                <w:rtl w:val="0"/>
+              </w:rPr>
+              <w:t xml:space="preserve">Click vào combobox giới tính</w:t>
+            </w:r>
+          </w:p>
+        </w:tc>
+        <w:tc>
+          <w:tcPr>
+            <w:tcBorders>
+              <w:top w:color="000000" w:space="0" w:sz="0" w:val="nil"/>
+              <w:left w:color="000000" w:space="0" w:sz="0" w:val="nil"/>
+              <w:bottom w:color="000000" w:space="0" w:sz="8" w:val="single"/>
+              <w:right w:color="000000" w:space="0" w:sz="8" w:val="single"/>
+            </w:tcBorders>
+            <w:tcMar>
+              <w:top w:w="100.0" w:type="dxa"/>
+              <w:left w:w="100.0" w:type="dxa"/>
+              <w:bottom w:w="100.0" w:type="dxa"/>
+              <w:right w:w="100.0" w:type="dxa"/>
+            </w:tcMar>
+            <w:vAlign w:val="top"/>
+          </w:tcPr>
+          <w:p>
+            <w:pPr>
+              <w:spacing w:before="240" w:lineRule="auto"/>
+              <w:rPr>
+                <w:sz w:val="28"/>
+                <w:szCs w:val="28"/>
+              </w:rPr>
+            </w:pPr>
+            <w:r>
+              <w:rPr>
+                <w:sz w:val="28"/>
+                <w:szCs w:val="28"/>
+                <w:rtl w:val="0"/>
+              </w:rPr>
+              <w:t xml:space="preserve">Hiển thị danh sách giới tính được lấy từ cơ sở dữ liệu</w:t>
+            </w:r>
+          </w:p>
+        </w:tc>
+        <w:tc>
+          <w:tcPr>
+            <w:tcBorders>
+              <w:top w:color="000000" w:space="0" w:sz="0" w:val="nil"/>
+              <w:left w:color="000000" w:space="0" w:sz="0" w:val="nil"/>
+              <w:bottom w:color="000000" w:space="0" w:sz="8" w:val="single"/>
+              <w:right w:color="000000" w:space="0" w:sz="8" w:val="single"/>
+            </w:tcBorders>
+            <w:tcMar>
+              <w:top w:w="100.0" w:type="dxa"/>
+              <w:left w:w="100.0" w:type="dxa"/>
+              <w:bottom w:w="100.0" w:type="dxa"/>
+              <w:right w:w="100.0" w:type="dxa"/>
+            </w:tcMar>
+            <w:vAlign w:val="top"/>
+          </w:tcPr>
+          <w:p>
+            <w:pPr>
+              <w:spacing w:before="240" w:lineRule="auto"/>
+              <w:rPr>
+                <w:sz w:val="28"/>
+                <w:szCs w:val="28"/>
+              </w:rPr>
+            </w:pPr>
+            <w:r>
+              <w:rPr>
+                <w:sz w:val="28"/>
+                <w:szCs w:val="28"/>
+                <w:rtl w:val="0"/>
+              </w:rPr>
+              <w:t xml:space="preserve">Chỉ được chọn những lựa chọn có sẵn trong combobox</w:t>
+            </w:r>
+          </w:p>
+        </w:tc>
+      </w:tr>
+      <w:tr>
+        <w:tc>
+          <w:tcPr>
+            <w:tcBorders>
+              <w:top w:color="000000" w:space="0" w:sz="0" w:val="nil"/>
+              <w:left w:color="000000" w:space="0" w:sz="8" w:val="single"/>
+              <w:bottom w:color="000000" w:space="0" w:sz="8" w:val="single"/>
+              <w:right w:color="000000" w:space="0" w:sz="8" w:val="single"/>
+            </w:tcBorders>
+            <w:tcMar>
+              <w:top w:w="100.0" w:type="dxa"/>
+              <w:left w:w="100.0" w:type="dxa"/>
+              <w:bottom w:w="100.0" w:type="dxa"/>
+              <w:right w:w="100.0" w:type="dxa"/>
+            </w:tcMar>
+            <w:vAlign w:val="top"/>
+          </w:tcPr>
+          <w:p>
+            <w:pPr>
+              <w:spacing w:before="240" w:lineRule="auto"/>
+              <w:rPr>
+                <w:sz w:val="28"/>
+                <w:szCs w:val="28"/>
+              </w:rPr>
+            </w:pPr>
+            <w:r>
+              <w:rPr>
+                <w:sz w:val="28"/>
+                <w:szCs w:val="28"/>
+                <w:rtl w:val="0"/>
+              </w:rPr>
+              <w:t xml:space="preserve">3</w:t>
+            </w:r>
+          </w:p>
+        </w:tc>
+        <w:tc>
+          <w:tcPr>
+            <w:tcBorders>
+              <w:top w:color="000000" w:space="0" w:sz="0" w:val="nil"/>
+              <w:left w:color="000000" w:space="0" w:sz="0" w:val="nil"/>
+              <w:bottom w:color="000000" w:space="0" w:sz="8" w:val="single"/>
+              <w:right w:color="000000" w:space="0" w:sz="8" w:val="single"/>
+            </w:tcBorders>
+            <w:tcMar>
+              <w:top w:w="100.0" w:type="dxa"/>
+              <w:left w:w="100.0" w:type="dxa"/>
+              <w:bottom w:w="100.0" w:type="dxa"/>
+              <w:right w:w="100.0" w:type="dxa"/>
+            </w:tcMar>
+            <w:vAlign w:val="top"/>
+          </w:tcPr>
+          <w:p>
+            <w:pPr>
+              <w:spacing w:before="240" w:lineRule="auto"/>
+              <w:rPr>
+                <w:sz w:val="28"/>
+                <w:szCs w:val="28"/>
+              </w:rPr>
+            </w:pPr>
+            <w:r>
+              <w:rPr>
+                <w:sz w:val="28"/>
+                <w:szCs w:val="28"/>
+                <w:rtl w:val="0"/>
+              </w:rPr>
+              <w:t xml:space="preserve">Click vào combobox chức vụ</w:t>
+            </w:r>
+          </w:p>
+        </w:tc>
+        <w:tc>
+          <w:tcPr>
+            <w:tcBorders>
+              <w:top w:color="000000" w:space="0" w:sz="0" w:val="nil"/>
+              <w:left w:color="000000" w:space="0" w:sz="0" w:val="nil"/>
+              <w:bottom w:color="000000" w:space="0" w:sz="8" w:val="single"/>
+              <w:right w:color="000000" w:space="0" w:sz="8" w:val="single"/>
+            </w:tcBorders>
+            <w:tcMar>
+              <w:top w:w="100.0" w:type="dxa"/>
+              <w:left w:w="100.0" w:type="dxa"/>
+              <w:bottom w:w="100.0" w:type="dxa"/>
+              <w:right w:w="100.0" w:type="dxa"/>
+            </w:tcMar>
+            <w:vAlign w:val="top"/>
+          </w:tcPr>
+          <w:p>
+            <w:pPr>
+              <w:spacing w:before="240" w:lineRule="auto"/>
+              <w:rPr>
+                <w:sz w:val="28"/>
+                <w:szCs w:val="28"/>
+              </w:rPr>
+            </w:pPr>
+            <w:r>
+              <w:rPr>
+                <w:sz w:val="28"/>
+                <w:szCs w:val="28"/>
+                <w:rtl w:val="0"/>
+              </w:rPr>
+              <w:t xml:space="preserve">Hiển thị danh sách các chức vụ được lấy từ cơ sở dữ liệu</w:t>
+            </w:r>
+          </w:p>
+        </w:tc>
+        <w:tc>
+          <w:tcPr>
+            <w:tcBorders>
+              <w:top w:color="000000" w:space="0" w:sz="0" w:val="nil"/>
+              <w:left w:color="000000" w:space="0" w:sz="0" w:val="nil"/>
+              <w:bottom w:color="000000" w:space="0" w:sz="8" w:val="single"/>
+              <w:right w:color="000000" w:space="0" w:sz="8" w:val="single"/>
+            </w:tcBorders>
+            <w:tcMar>
+              <w:top w:w="100.0" w:type="dxa"/>
+              <w:left w:w="100.0" w:type="dxa"/>
+              <w:bottom w:w="100.0" w:type="dxa"/>
+              <w:right w:w="100.0" w:type="dxa"/>
+            </w:tcMar>
+            <w:vAlign w:val="top"/>
+          </w:tcPr>
+          <w:p>
+            <w:pPr>
+              <w:spacing w:before="240" w:lineRule="auto"/>
+              <w:rPr>
+                <w:sz w:val="28"/>
+                <w:szCs w:val="28"/>
+              </w:rPr>
+            </w:pPr>
+            <w:r>
+              <w:rPr>
+                <w:sz w:val="28"/>
+                <w:szCs w:val="28"/>
+                <w:rtl w:val="0"/>
+              </w:rPr>
+              <w:t xml:space="preserve">Chỉ được chọn những lựa chọn có sẵn trong combobox</w:t>
+            </w:r>
+          </w:p>
+        </w:tc>
+      </w:tr>
+      <w:tr>
+        <w:tc>
+          <w:tcPr>
+            <w:tcBorders>
+              <w:top w:color="000000" w:space="0" w:sz="0" w:val="nil"/>
+              <w:left w:color="000000" w:space="0" w:sz="8" w:val="single"/>
+              <w:bottom w:color="000000" w:space="0" w:sz="8" w:val="single"/>
+              <w:right w:color="000000" w:space="0" w:sz="8" w:val="single"/>
+            </w:tcBorders>
+            <w:tcMar>
+              <w:top w:w="100.0" w:type="dxa"/>
+              <w:left w:w="100.0" w:type="dxa"/>
+              <w:bottom w:w="100.0" w:type="dxa"/>
+              <w:right w:w="100.0" w:type="dxa"/>
+            </w:tcMar>
+            <w:vAlign w:val="top"/>
+          </w:tcPr>
+          <w:p>
+            <w:pPr>
+              <w:spacing w:before="240" w:lineRule="auto"/>
+              <w:rPr>
+                <w:sz w:val="28"/>
+                <w:szCs w:val="28"/>
+              </w:rPr>
+            </w:pPr>
+            <w:r>
+              <w:rPr>
+                <w:sz w:val="28"/>
+                <w:szCs w:val="28"/>
+                <w:rtl w:val="0"/>
+              </w:rPr>
+              <w:t xml:space="preserve">4</w:t>
+            </w:r>
+          </w:p>
+        </w:tc>
+        <w:tc>
+          <w:tcPr>
+            <w:tcBorders>
+              <w:top w:color="000000" w:space="0" w:sz="0" w:val="nil"/>
+              <w:left w:color="000000" w:space="0" w:sz="0" w:val="nil"/>
+              <w:bottom w:color="000000" w:space="0" w:sz="8" w:val="single"/>
+              <w:right w:color="000000" w:space="0" w:sz="8" w:val="single"/>
+            </w:tcBorders>
+            <w:tcMar>
+              <w:top w:w="100.0" w:type="dxa"/>
+              <w:left w:w="100.0" w:type="dxa"/>
+              <w:bottom w:w="100.0" w:type="dxa"/>
+              <w:right w:w="100.0" w:type="dxa"/>
+            </w:tcMar>
+            <w:vAlign w:val="top"/>
+          </w:tcPr>
+          <w:p>
+            <w:pPr>
+              <w:spacing w:before="240" w:lineRule="auto"/>
+              <w:rPr>
+                <w:sz w:val="28"/>
+                <w:szCs w:val="28"/>
+              </w:rPr>
+            </w:pPr>
+            <w:r>
+              <w:rPr>
+                <w:sz w:val="28"/>
+                <w:szCs w:val="28"/>
+                <w:rtl w:val="0"/>
+              </w:rPr>
+              <w:t xml:space="preserve">Click vào nút xác nhận</w:t>
+            </w:r>
+          </w:p>
+        </w:tc>
+        <w:tc>
+          <w:tcPr>
+            <w:tcBorders>
+              <w:top w:color="000000" w:space="0" w:sz="0" w:val="nil"/>
+              <w:left w:color="000000" w:space="0" w:sz="0" w:val="nil"/>
+              <w:bottom w:color="000000" w:space="0" w:sz="8" w:val="single"/>
+              <w:right w:color="000000" w:space="0" w:sz="8" w:val="single"/>
+            </w:tcBorders>
+            <w:tcMar>
+              <w:top w:w="100.0" w:type="dxa"/>
+              <w:left w:w="100.0" w:type="dxa"/>
+              <w:bottom w:w="100.0" w:type="dxa"/>
+              <w:right w:w="100.0" w:type="dxa"/>
+            </w:tcMar>
+            <w:vAlign w:val="top"/>
+          </w:tcPr>
+          <w:p>
+            <w:pPr>
+              <w:spacing w:before="240" w:lineRule="auto"/>
+              <w:rPr>
+                <w:sz w:val="28"/>
+                <w:szCs w:val="28"/>
+              </w:rPr>
+            </w:pPr>
+            <w:r>
+              <w:rPr>
+                <w:sz w:val="28"/>
+                <w:szCs w:val="28"/>
+                <w:rtl w:val="0"/>
+              </w:rPr>
+              <w:t xml:space="preserve">Kiểm tra thêm nhân viên hợp lệ</w:t>
+            </w:r>
+          </w:p>
+          <w:p>
+            <w:pPr>
+              <w:spacing w:before="240" w:lineRule="auto"/>
+              <w:rPr>
+                <w:sz w:val="28"/>
+                <w:szCs w:val="28"/>
+              </w:rPr>
+            </w:pPr>
+            <w:r>
+              <w:rPr>
+                <w:sz w:val="28"/>
+                <w:szCs w:val="28"/>
+                <w:rtl w:val="0"/>
+              </w:rPr>
+              <w:t xml:space="preserve">Nếu hợp lệ thì lưu vào cơ sở dữ liệu và xuất thông báo thêm thành công .Nếu không hợp lệ thì xuất thông báo lỗi</w:t>
+            </w:r>
+          </w:p>
+        </w:tc>
+        <w:tc>
+          <w:tcPr>
+            <w:tcBorders>
+              <w:top w:color="000000" w:space="0" w:sz="0" w:val="nil"/>
+              <w:left w:color="000000" w:space="0" w:sz="0" w:val="nil"/>
+              <w:bottom w:color="000000" w:space="0" w:sz="8" w:val="single"/>
+              <w:right w:color="000000" w:space="0" w:sz="8" w:val="single"/>
+            </w:tcBorders>
+            <w:tcMar>
+              <w:top w:w="100.0" w:type="dxa"/>
+              <w:left w:w="100.0" w:type="dxa"/>
+              <w:bottom w:w="100.0" w:type="dxa"/>
+              <w:right w:w="100.0" w:type="dxa"/>
+            </w:tcMar>
+            <w:vAlign w:val="top"/>
+          </w:tcPr>
+          <w:p>
+            <w:pPr>
+              <w:spacing w:before="240" w:lineRule="auto"/>
+              <w:rPr>
+                <w:sz w:val="28"/>
+                <w:szCs w:val="28"/>
+              </w:rPr>
+            </w:pPr>
+            <w:r>
+              <w:rPr>
+                <w:sz w:val="28"/>
+                <w:szCs w:val="28"/>
+                <w:rtl w:val="0"/>
+              </w:rPr>
+              <w:t xml:space="preserve">Các input phải được nhập đầy đủ và chính xác</w:t>
+            </w:r>
+          </w:p>
+        </w:tc>
+      </w:tr>
+      <w:tr>
+        <w:tc>
+          <w:tcPr>
+            <w:tcBorders>
+              <w:top w:color="000000" w:space="0" w:sz="0" w:val="nil"/>
+              <w:left w:color="000000" w:space="0" w:sz="8" w:val="single"/>
+              <w:bottom w:color="000000" w:space="0" w:sz="8" w:val="single"/>
+              <w:right w:color="000000" w:space="0" w:sz="8" w:val="single"/>
+            </w:tcBorders>
+            <w:tcMar>
+              <w:top w:w="100.0" w:type="dxa"/>
+              <w:left w:w="100.0" w:type="dxa"/>
+              <w:bottom w:w="100.0" w:type="dxa"/>
+              <w:right w:w="100.0" w:type="dxa"/>
+            </w:tcMar>
+            <w:vAlign w:val="top"/>
+          </w:tcPr>
+          <w:p>
+            <w:pPr>
+              <w:spacing w:before="240" w:lineRule="auto"/>
+              <w:rPr>
+                <w:sz w:val="28"/>
+                <w:szCs w:val="28"/>
+              </w:rPr>
+            </w:pPr>
+            <w:r>
+              <w:rPr>
+                <w:sz w:val="28"/>
+                <w:szCs w:val="28"/>
+                <w:rtl w:val="0"/>
+              </w:rPr>
+              <w:t xml:space="preserve">5</w:t>
             </w:r>
           </w:p>
         </w:tc>
@@ -13318,14 +13225,14 @@
         </w:rPr>
         <w:drawing>
           <wp:inline distB="114300" distT="114300" distL="114300" distR="114300">
-            <wp:extent cx="5835600" cy="3937000"/>
+            <wp:extent cx="5835600" cy="6946900"/>
             <wp:effectExtent b="0" l="0" r="0" t="0"/>
-            <wp:docPr id="14" name="image1.png"/>
+            <wp:docPr id="17" name="image17.png"/>
             <a:graphic>
               <a:graphicData uri="http://schemas.openxmlformats.org/drawingml/2006/picture">
                 <pic:pic>
                   <pic:nvPicPr>
-                    <pic:cNvPr id="0" name="image1.png"/>
+                    <pic:cNvPr id="0" name="image17.png"/>
                     <pic:cNvPicPr preferRelativeResize="0"/>
                   </pic:nvPicPr>
                   <pic:blipFill>
@@ -13338,7 +13245,7 @@
                   <pic:spPr>
                     <a:xfrm>
                       <a:off x="0" y="0"/>
-                      <a:ext cx="5835600" cy="3937000"/>
+                      <a:ext cx="5835600" cy="6946900"/>
                     </a:xfrm>
                     <a:prstGeom prst="rect"/>
                     <a:ln/>
@@ -13658,38 +13565,41 @@
                 <w:szCs w:val="28"/>
                 <w:rtl w:val="0"/>
               </w:rPr>
-              <w:t xml:space="preserve">Hiển thị các thành phần trên màn hình</w:t>
-            </w:r>
-          </w:p>
-        </w:tc>
-        <w:tc>
-          <w:tcPr>
-            <w:tcBorders>
-              <w:top w:color="000000" w:space="0" w:sz="0" w:val="nil"/>
-              <w:left w:color="000000" w:space="0" w:sz="0" w:val="nil"/>
-              <w:bottom w:color="000000" w:space="0" w:sz="8" w:val="single"/>
-              <w:right w:color="000000" w:space="0" w:sz="8" w:val="single"/>
-            </w:tcBorders>
-            <w:tcMar>
-              <w:top w:w="100.0" w:type="dxa"/>
-              <w:left w:w="100.0" w:type="dxa"/>
-              <w:bottom w:w="100.0" w:type="dxa"/>
-              <w:right w:w="100.0" w:type="dxa"/>
-            </w:tcMar>
-            <w:vAlign w:val="top"/>
-          </w:tcPr>
-          <w:p>
-            <w:pPr>
-              <w:spacing w:before="240" w:lineRule="auto"/>
-              <w:rPr>
-                <w:sz w:val="28"/>
-                <w:szCs w:val="28"/>
-              </w:rPr>
-            </w:pPr>
-            <w:r>
-              <w:rPr>
-                <w:rtl w:val="0"/>
-              </w:rPr>
+              <w:t xml:space="preserve">Hiển thị các thành phần trên màn hình </w:t>
+            </w:r>
+          </w:p>
+        </w:tc>
+        <w:tc>
+          <w:tcPr>
+            <w:tcBorders>
+              <w:top w:color="000000" w:space="0" w:sz="0" w:val="nil"/>
+              <w:left w:color="000000" w:space="0" w:sz="0" w:val="nil"/>
+              <w:bottom w:color="000000" w:space="0" w:sz="8" w:val="single"/>
+              <w:right w:color="000000" w:space="0" w:sz="8" w:val="single"/>
+            </w:tcBorders>
+            <w:tcMar>
+              <w:top w:w="100.0" w:type="dxa"/>
+              <w:left w:w="100.0" w:type="dxa"/>
+              <w:bottom w:w="100.0" w:type="dxa"/>
+              <w:right w:w="100.0" w:type="dxa"/>
+            </w:tcMar>
+            <w:vAlign w:val="top"/>
+          </w:tcPr>
+          <w:p>
+            <w:pPr>
+              <w:spacing w:before="240" w:lineRule="auto"/>
+              <w:rPr>
+                <w:sz w:val="28"/>
+                <w:szCs w:val="28"/>
+              </w:rPr>
+            </w:pPr>
+            <w:r>
+              <w:rPr>
+                <w:sz w:val="28"/>
+                <w:szCs w:val="28"/>
+                <w:rtl w:val="0"/>
+              </w:rPr>
+              <w:t xml:space="preserve">Ghi chú</w:t>
             </w:r>
           </w:p>
         </w:tc>
@@ -13759,92 +13669,75 @@
                 <w:szCs w:val="28"/>
                 <w:rtl w:val="0"/>
               </w:rPr>
-              <w:t xml:space="preserve">Click vào nút xác nhận</w:t>
-            </w:r>
-          </w:p>
-        </w:tc>
-        <w:tc>
-          <w:tcPr>
-            <w:tcBorders>
-              <w:top w:color="000000" w:space="0" w:sz="0" w:val="nil"/>
-              <w:left w:color="000000" w:space="0" w:sz="0" w:val="nil"/>
-              <w:bottom w:color="000000" w:space="0" w:sz="8" w:val="single"/>
-              <w:right w:color="000000" w:space="0" w:sz="8" w:val="single"/>
-            </w:tcBorders>
-            <w:tcMar>
-              <w:top w:w="100.0" w:type="dxa"/>
-              <w:left w:w="100.0" w:type="dxa"/>
-              <w:bottom w:w="100.0" w:type="dxa"/>
-              <w:right w:w="100.0" w:type="dxa"/>
-            </w:tcMar>
-            <w:vAlign w:val="top"/>
-          </w:tcPr>
-          <w:p>
-            <w:pPr>
-              <w:spacing w:before="240" w:lineRule="auto"/>
-              <w:rPr>
-                <w:sz w:val="28"/>
-                <w:szCs w:val="28"/>
-              </w:rPr>
-            </w:pPr>
-            <w:r>
-              <w:rPr>
-                <w:sz w:val="28"/>
-                <w:szCs w:val="28"/>
-                <w:rtl w:val="0"/>
-              </w:rPr>
-              <w:t xml:space="preserve">Kiểm tra thông tin nhân viên hợp lệ</w:t>
-            </w:r>
-          </w:p>
-          <w:p>
-            <w:pPr>
-              <w:spacing w:before="240" w:lineRule="auto"/>
-              <w:rPr>
-                <w:sz w:val="28"/>
-                <w:szCs w:val="28"/>
-              </w:rPr>
-            </w:pPr>
-            <w:r>
-              <w:rPr>
-                <w:sz w:val="28"/>
-                <w:szCs w:val="28"/>
-                <w:rtl w:val="0"/>
-              </w:rPr>
-              <w:t xml:space="preserve">Nếu hợp lệ thì cập nhật lại cơ sở dữ liệu và xuất thông báo sửa thành công .Nếu không hợp lệ thì xuất thông báo lỗi</w:t>
-            </w:r>
-          </w:p>
-        </w:tc>
-        <w:tc>
-          <w:tcPr>
-            <w:tcBorders>
-              <w:top w:color="000000" w:space="0" w:sz="0" w:val="nil"/>
-              <w:left w:color="000000" w:space="0" w:sz="0" w:val="nil"/>
-              <w:bottom w:color="000000" w:space="0" w:sz="8" w:val="single"/>
-              <w:right w:color="000000" w:space="0" w:sz="8" w:val="single"/>
-            </w:tcBorders>
-            <w:tcMar>
-              <w:top w:w="100.0" w:type="dxa"/>
-              <w:left w:w="100.0" w:type="dxa"/>
-              <w:bottom w:w="100.0" w:type="dxa"/>
-              <w:right w:w="100.0" w:type="dxa"/>
-            </w:tcMar>
-            <w:vAlign w:val="top"/>
-          </w:tcPr>
-          <w:p>
-            <w:pPr>
-              <w:spacing w:before="240" w:lineRule="auto"/>
-              <w:rPr>
-                <w:sz w:val="28"/>
-                <w:szCs w:val="28"/>
-              </w:rPr>
-            </w:pPr>
-            <w:r>
-              <w:rPr>
-                <w:sz w:val="28"/>
-                <w:szCs w:val="28"/>
-                <w:rtl w:val="0"/>
-              </w:rPr>
-              <w:t xml:space="preserve">Các input phải được nhập đầy đủ và chính xác</w:t>
+              <w:t xml:space="preserve">Click vào combobox giới tính</w:t>
+            </w:r>
+          </w:p>
+        </w:tc>
+        <w:tc>
+          <w:tcPr>
+            <w:tcBorders>
+              <w:top w:color="000000" w:space="0" w:sz="0" w:val="nil"/>
+              <w:left w:color="000000" w:space="0" w:sz="0" w:val="nil"/>
+              <w:bottom w:color="000000" w:space="0" w:sz="8" w:val="single"/>
+              <w:right w:color="000000" w:space="0" w:sz="8" w:val="single"/>
+            </w:tcBorders>
+            <w:tcMar>
+              <w:top w:w="100.0" w:type="dxa"/>
+              <w:left w:w="100.0" w:type="dxa"/>
+              <w:bottom w:w="100.0" w:type="dxa"/>
+              <w:right w:w="100.0" w:type="dxa"/>
+            </w:tcMar>
+            <w:vAlign w:val="top"/>
+          </w:tcPr>
+          <w:p>
+            <w:pPr>
+              <w:spacing w:before="240" w:lineRule="auto"/>
+              <w:rPr>
+                <w:sz w:val="28"/>
+                <w:szCs w:val="28"/>
+              </w:rPr>
+            </w:pPr>
+            <w:r>
+              <w:rPr>
+                <w:sz w:val="28"/>
+                <w:szCs w:val="28"/>
+                <w:rtl w:val="0"/>
+              </w:rPr>
+              <w:t xml:space="preserve">Hiển thị danh sách giới tính được lấy từ cơ sở dữ liệu</w:t>
+            </w:r>
+          </w:p>
+        </w:tc>
+        <w:tc>
+          <w:tcPr>
+            <w:tcBorders>
+              <w:top w:color="000000" w:space="0" w:sz="0" w:val="nil"/>
+              <w:left w:color="000000" w:space="0" w:sz="0" w:val="nil"/>
+              <w:bottom w:color="000000" w:space="0" w:sz="8" w:val="single"/>
+              <w:right w:color="000000" w:space="0" w:sz="8" w:val="single"/>
+            </w:tcBorders>
+            <w:tcMar>
+              <w:top w:w="100.0" w:type="dxa"/>
+              <w:left w:w="100.0" w:type="dxa"/>
+              <w:bottom w:w="100.0" w:type="dxa"/>
+              <w:right w:w="100.0" w:type="dxa"/>
+            </w:tcMar>
+            <w:vAlign w:val="top"/>
+          </w:tcPr>
+          <w:p>
+            <w:pPr>
+              <w:spacing w:before="240" w:lineRule="auto"/>
+              <w:rPr>
+                <w:sz w:val="28"/>
+                <w:szCs w:val="28"/>
+              </w:rPr>
+            </w:pPr>
+            <w:r>
+              <w:rPr>
+                <w:sz w:val="28"/>
+                <w:szCs w:val="28"/>
+                <w:rtl w:val="0"/>
+              </w:rPr>
+              <w:t xml:space="preserve">Chỉ được chọn những lựa chọn có sẵn trong combobox</w:t>
             </w:r>
           </w:p>
         </w:tc>
@@ -13914,6 +13807,299 @@
                 <w:szCs w:val="28"/>
                 <w:rtl w:val="0"/>
               </w:rPr>
+              <w:t xml:space="preserve">Click vào combobox chức vụ</w:t>
+            </w:r>
+          </w:p>
+        </w:tc>
+        <w:tc>
+          <w:tcPr>
+            <w:tcBorders>
+              <w:top w:color="000000" w:space="0" w:sz="0" w:val="nil"/>
+              <w:left w:color="000000" w:space="0" w:sz="0" w:val="nil"/>
+              <w:bottom w:color="000000" w:space="0" w:sz="8" w:val="single"/>
+              <w:right w:color="000000" w:space="0" w:sz="8" w:val="single"/>
+            </w:tcBorders>
+            <w:tcMar>
+              <w:top w:w="100.0" w:type="dxa"/>
+              <w:left w:w="100.0" w:type="dxa"/>
+              <w:bottom w:w="100.0" w:type="dxa"/>
+              <w:right w:w="100.0" w:type="dxa"/>
+            </w:tcMar>
+            <w:vAlign w:val="top"/>
+          </w:tcPr>
+          <w:p>
+            <w:pPr>
+              <w:spacing w:before="240" w:lineRule="auto"/>
+              <w:rPr>
+                <w:sz w:val="28"/>
+                <w:szCs w:val="28"/>
+              </w:rPr>
+            </w:pPr>
+            <w:r>
+              <w:rPr>
+                <w:sz w:val="28"/>
+                <w:szCs w:val="28"/>
+                <w:rtl w:val="0"/>
+              </w:rPr>
+              <w:t xml:space="preserve">Hiển thị danh sách các chức vụ được lấy từ cơ sở dữ liệu</w:t>
+            </w:r>
+          </w:p>
+        </w:tc>
+        <w:tc>
+          <w:tcPr>
+            <w:tcBorders>
+              <w:top w:color="000000" w:space="0" w:sz="0" w:val="nil"/>
+              <w:left w:color="000000" w:space="0" w:sz="0" w:val="nil"/>
+              <w:bottom w:color="000000" w:space="0" w:sz="8" w:val="single"/>
+              <w:right w:color="000000" w:space="0" w:sz="8" w:val="single"/>
+            </w:tcBorders>
+            <w:tcMar>
+              <w:top w:w="100.0" w:type="dxa"/>
+              <w:left w:w="100.0" w:type="dxa"/>
+              <w:bottom w:w="100.0" w:type="dxa"/>
+              <w:right w:w="100.0" w:type="dxa"/>
+            </w:tcMar>
+            <w:vAlign w:val="top"/>
+          </w:tcPr>
+          <w:p>
+            <w:pPr>
+              <w:spacing w:before="240" w:lineRule="auto"/>
+              <w:rPr>
+                <w:sz w:val="28"/>
+                <w:szCs w:val="28"/>
+              </w:rPr>
+            </w:pPr>
+            <w:r>
+              <w:rPr>
+                <w:sz w:val="28"/>
+                <w:szCs w:val="28"/>
+                <w:rtl w:val="0"/>
+              </w:rPr>
+              <w:t xml:space="preserve">Chỉ được chọn những lựa chọn có sẵn trong combobox</w:t>
+            </w:r>
+          </w:p>
+        </w:tc>
+      </w:tr>
+      <w:tr>
+        <w:tc>
+          <w:tcPr>
+            <w:tcBorders>
+              <w:top w:color="000000" w:space="0" w:sz="0" w:val="nil"/>
+              <w:left w:color="000000" w:space="0" w:sz="8" w:val="single"/>
+              <w:bottom w:color="000000" w:space="0" w:sz="8" w:val="single"/>
+              <w:right w:color="000000" w:space="0" w:sz="8" w:val="single"/>
+            </w:tcBorders>
+            <w:tcMar>
+              <w:top w:w="100.0" w:type="dxa"/>
+              <w:left w:w="100.0" w:type="dxa"/>
+              <w:bottom w:w="100.0" w:type="dxa"/>
+              <w:right w:w="100.0" w:type="dxa"/>
+            </w:tcMar>
+            <w:vAlign w:val="top"/>
+          </w:tcPr>
+          <w:p>
+            <w:pPr>
+              <w:spacing w:before="240" w:lineRule="auto"/>
+              <w:rPr>
+                <w:sz w:val="28"/>
+                <w:szCs w:val="28"/>
+              </w:rPr>
+            </w:pPr>
+            <w:r>
+              <w:rPr>
+                <w:sz w:val="28"/>
+                <w:szCs w:val="28"/>
+                <w:rtl w:val="0"/>
+              </w:rPr>
+              <w:t xml:space="preserve">3</w:t>
+            </w:r>
+          </w:p>
+        </w:tc>
+        <w:tc>
+          <w:tcPr>
+            <w:tcBorders>
+              <w:top w:color="000000" w:space="0" w:sz="0" w:val="nil"/>
+              <w:left w:color="000000" w:space="0" w:sz="0" w:val="nil"/>
+              <w:bottom w:color="000000" w:space="0" w:sz="8" w:val="single"/>
+              <w:right w:color="000000" w:space="0" w:sz="8" w:val="single"/>
+            </w:tcBorders>
+            <w:tcMar>
+              <w:top w:w="100.0" w:type="dxa"/>
+              <w:left w:w="100.0" w:type="dxa"/>
+              <w:bottom w:w="100.0" w:type="dxa"/>
+              <w:right w:w="100.0" w:type="dxa"/>
+            </w:tcMar>
+            <w:vAlign w:val="top"/>
+          </w:tcPr>
+          <w:p>
+            <w:pPr>
+              <w:spacing w:before="240" w:lineRule="auto"/>
+              <w:rPr>
+                <w:sz w:val="28"/>
+                <w:szCs w:val="28"/>
+              </w:rPr>
+            </w:pPr>
+            <w:r>
+              <w:rPr>
+                <w:sz w:val="28"/>
+                <w:szCs w:val="28"/>
+                <w:rtl w:val="0"/>
+              </w:rPr>
+              <w:t xml:space="preserve">Click vào nút xác nhận</w:t>
+            </w:r>
+          </w:p>
+        </w:tc>
+        <w:tc>
+          <w:tcPr>
+            <w:tcBorders>
+              <w:top w:color="000000" w:space="0" w:sz="0" w:val="nil"/>
+              <w:left w:color="000000" w:space="0" w:sz="0" w:val="nil"/>
+              <w:bottom w:color="000000" w:space="0" w:sz="8" w:val="single"/>
+              <w:right w:color="000000" w:space="0" w:sz="8" w:val="single"/>
+            </w:tcBorders>
+            <w:tcMar>
+              <w:top w:w="100.0" w:type="dxa"/>
+              <w:left w:w="100.0" w:type="dxa"/>
+              <w:bottom w:w="100.0" w:type="dxa"/>
+              <w:right w:w="100.0" w:type="dxa"/>
+            </w:tcMar>
+            <w:vAlign w:val="top"/>
+          </w:tcPr>
+          <w:p>
+            <w:pPr>
+              <w:spacing w:before="240" w:lineRule="auto"/>
+              <w:rPr>
+                <w:sz w:val="28"/>
+                <w:szCs w:val="28"/>
+              </w:rPr>
+            </w:pPr>
+            <w:r>
+              <w:rPr>
+                <w:sz w:val="28"/>
+                <w:szCs w:val="28"/>
+                <w:rtl w:val="0"/>
+              </w:rPr>
+              <w:t xml:space="preserve">Kiểm tra thêm nhân viên hợp lệ</w:t>
+            </w:r>
+          </w:p>
+          <w:p>
+            <w:pPr>
+              <w:spacing w:before="240" w:lineRule="auto"/>
+              <w:rPr>
+                <w:sz w:val="28"/>
+                <w:szCs w:val="28"/>
+              </w:rPr>
+            </w:pPr>
+            <w:r>
+              <w:rPr>
+                <w:sz w:val="28"/>
+                <w:szCs w:val="28"/>
+                <w:rtl w:val="0"/>
+              </w:rPr>
+              <w:t xml:space="preserve">Nếu hợp lệ thì lưu vào cơ sở dữ liệu và xuất thông báo thêm thành công .Nếu không hợp lệ thì xuất thông báo lỗi</w:t>
+            </w:r>
+          </w:p>
+        </w:tc>
+        <w:tc>
+          <w:tcPr>
+            <w:tcBorders>
+              <w:top w:color="000000" w:space="0" w:sz="0" w:val="nil"/>
+              <w:left w:color="000000" w:space="0" w:sz="0" w:val="nil"/>
+              <w:bottom w:color="000000" w:space="0" w:sz="8" w:val="single"/>
+              <w:right w:color="000000" w:space="0" w:sz="8" w:val="single"/>
+            </w:tcBorders>
+            <w:tcMar>
+              <w:top w:w="100.0" w:type="dxa"/>
+              <w:left w:w="100.0" w:type="dxa"/>
+              <w:bottom w:w="100.0" w:type="dxa"/>
+              <w:right w:w="100.0" w:type="dxa"/>
+            </w:tcMar>
+            <w:vAlign w:val="top"/>
+          </w:tcPr>
+          <w:p>
+            <w:pPr>
+              <w:spacing w:before="240" w:lineRule="auto"/>
+              <w:rPr>
+                <w:sz w:val="28"/>
+                <w:szCs w:val="28"/>
+              </w:rPr>
+            </w:pPr>
+            <w:r>
+              <w:rPr>
+                <w:sz w:val="28"/>
+                <w:szCs w:val="28"/>
+                <w:rtl w:val="0"/>
+              </w:rPr>
+              <w:t xml:space="preserve">Các input phải được nhập đầy đủ và chính xác</w:t>
+            </w:r>
+          </w:p>
+        </w:tc>
+      </w:tr>
+      <w:tr>
+        <w:tc>
+          <w:tcPr>
+            <w:tcBorders>
+              <w:top w:color="000000" w:space="0" w:sz="0" w:val="nil"/>
+              <w:left w:color="000000" w:space="0" w:sz="8" w:val="single"/>
+              <w:bottom w:color="000000" w:space="0" w:sz="8" w:val="single"/>
+              <w:right w:color="000000" w:space="0" w:sz="8" w:val="single"/>
+            </w:tcBorders>
+            <w:tcMar>
+              <w:top w:w="100.0" w:type="dxa"/>
+              <w:left w:w="100.0" w:type="dxa"/>
+              <w:bottom w:w="100.0" w:type="dxa"/>
+              <w:right w:w="100.0" w:type="dxa"/>
+            </w:tcMar>
+            <w:vAlign w:val="top"/>
+          </w:tcPr>
+          <w:p>
+            <w:pPr>
+              <w:spacing w:before="240" w:lineRule="auto"/>
+              <w:rPr>
+                <w:sz w:val="28"/>
+                <w:szCs w:val="28"/>
+              </w:rPr>
+            </w:pPr>
+            <w:r>
+              <w:rPr>
+                <w:sz w:val="28"/>
+                <w:szCs w:val="28"/>
+                <w:rtl w:val="0"/>
+              </w:rPr>
+              <w:t xml:space="preserve">4</w:t>
+            </w:r>
+          </w:p>
+        </w:tc>
+        <w:tc>
+          <w:tcPr>
+            <w:tcBorders>
+              <w:top w:color="000000" w:space="0" w:sz="0" w:val="nil"/>
+              <w:left w:color="000000" w:space="0" w:sz="0" w:val="nil"/>
+              <w:bottom w:color="000000" w:space="0" w:sz="8" w:val="single"/>
+              <w:right w:color="000000" w:space="0" w:sz="8" w:val="single"/>
+            </w:tcBorders>
+            <w:tcMar>
+              <w:top w:w="100.0" w:type="dxa"/>
+              <w:left w:w="100.0" w:type="dxa"/>
+              <w:bottom w:w="100.0" w:type="dxa"/>
+              <w:right w:w="100.0" w:type="dxa"/>
+            </w:tcMar>
+            <w:vAlign w:val="top"/>
+          </w:tcPr>
+          <w:p>
+            <w:pPr>
+              <w:spacing w:before="240" w:lineRule="auto"/>
+              <w:rPr>
+                <w:sz w:val="28"/>
+                <w:szCs w:val="28"/>
+              </w:rPr>
+            </w:pPr>
+            <w:r>
+              <w:rPr>
+                <w:sz w:val="28"/>
+                <w:szCs w:val="28"/>
+                <w:rtl w:val="0"/>
+              </w:rPr>
               <w:t xml:space="preserve">Click vào nút hủy bỏ</w:t>
             </w:r>
           </w:p>
@@ -13948,7 +14134,7 @@
                 <w:szCs w:val="28"/>
                 <w:rtl w:val="0"/>
               </w:rPr>
-              <w:t xml:space="preserve">Hủy bỏ thông tin đã nhập và đóng giao diện sửa nhân viên</w:t>
+              <w:t xml:space="preserve">Hủy bỏ thông tin đã nhập và thoát giao diện thêm nhân viên</w:t>
             </w:r>
           </w:p>
         </w:tc>
@@ -14055,12 +14241,12 @@
           <wp:inline distB="114300" distT="114300" distL="114300" distR="114300">
             <wp:extent cx="4000500" cy="3848100"/>
             <wp:effectExtent b="0" l="0" r="0" t="0"/>
-            <wp:docPr id="6" name="image17.png"/>
+            <wp:docPr id="7" name="image4.png"/>
             <a:graphic>
               <a:graphicData uri="http://schemas.openxmlformats.org/drawingml/2006/picture">
                 <pic:pic>
                   <pic:nvPicPr>
-                    <pic:cNvPr id="0" name="image17.png"/>
+                    <pic:cNvPr id="0" name="image4.png"/>
                     <pic:cNvPicPr preferRelativeResize="0"/>
                   </pic:nvPicPr>
                   <pic:blipFill>
@@ -15049,12 +15235,12 @@
           <wp:inline distB="114300" distT="114300" distL="114300" distR="114300">
             <wp:extent cx="5010150" cy="2124075"/>
             <wp:effectExtent b="0" l="0" r="0" t="0"/>
-            <wp:docPr id="3" name="image6.png"/>
+            <wp:docPr id="2" name="image2.png"/>
             <a:graphic>
               <a:graphicData uri="http://schemas.openxmlformats.org/drawingml/2006/picture">
                 <pic:pic>
                   <pic:nvPicPr>
-                    <pic:cNvPr id="0" name="image6.png"/>
+                    <pic:cNvPr id="0" name="image2.png"/>
                     <pic:cNvPicPr preferRelativeResize="0"/>
                   </pic:nvPicPr>
                   <pic:blipFill>
@@ -15784,12 +15970,12 @@
           <wp:inline distB="114300" distT="114300" distL="114300" distR="114300">
             <wp:extent cx="5835600" cy="3251200"/>
             <wp:effectExtent b="0" l="0" r="0" t="0"/>
-            <wp:docPr id="9" name="image11.png"/>
+            <wp:docPr id="9" name="image7.png"/>
             <a:graphic>
               <a:graphicData uri="http://schemas.openxmlformats.org/drawingml/2006/picture">
                 <pic:pic>
                   <pic:nvPicPr>
-                    <pic:cNvPr id="0" name="image11.png"/>
+                    <pic:cNvPr id="0" name="image7.png"/>
                     <pic:cNvPicPr preferRelativeResize="0"/>
                   </pic:nvPicPr>
                   <pic:blipFill>
@@ -16921,12 +17107,12 @@
           <wp:inline distB="114300" distT="114300" distL="114300" distR="114300">
             <wp:extent cx="5835600" cy="3670300"/>
             <wp:effectExtent b="0" l="0" r="0" t="0"/>
-            <wp:docPr id="16" name="image12.png"/>
+            <wp:docPr id="14" name="image16.png"/>
             <a:graphic>
               <a:graphicData uri="http://schemas.openxmlformats.org/drawingml/2006/picture">
                 <pic:pic>
                   <pic:nvPicPr>
-                    <pic:cNvPr id="0" name="image12.png"/>
+                    <pic:cNvPr id="0" name="image16.png"/>
                     <pic:cNvPicPr preferRelativeResize="0"/>
                   </pic:nvPicPr>
                   <pic:blipFill>
@@ -17670,12 +17856,12 @@
           <wp:inline distB="114300" distT="114300" distL="114300" distR="114300">
             <wp:extent cx="5835600" cy="3670300"/>
             <wp:effectExtent b="0" l="0" r="0" t="0"/>
-            <wp:docPr id="7" name="image13.png"/>
+            <wp:docPr id="8" name="image12.png"/>
             <a:graphic>
               <a:graphicData uri="http://schemas.openxmlformats.org/drawingml/2006/picture">
                 <pic:pic>
                   <pic:nvPicPr>
-                    <pic:cNvPr id="0" name="image13.png"/>
+                    <pic:cNvPr id="0" name="image12.png"/>
                     <pic:cNvPicPr preferRelativeResize="0"/>
                   </pic:nvPicPr>
                   <pic:blipFill>
@@ -18405,7 +18591,7 @@
           <wp:inline distB="114300" distT="114300" distL="114300" distR="114300">
             <wp:extent cx="5010150" cy="2124075"/>
             <wp:effectExtent b="0" l="0" r="0" t="0"/>
-            <wp:docPr id="13" name="image8.png"/>
+            <wp:docPr id="11" name="image8.png"/>
             <a:graphic>
               <a:graphicData uri="http://schemas.openxmlformats.org/drawingml/2006/picture">
                 <pic:pic>

</xml_diff>